<commit_message>
Projektdokumentation so gut wie fertiggestellt
</commit_message>
<xml_diff>
--- a/Doku/ProjektdokuKuechenQuest.docx
+++ b/Doku/ProjektdokuKuechenQuest.docx
@@ -68,7 +68,7 @@
                   <v:path o:extrusionok="f" gradientshapeok="t" o:connecttype="rect"/>
                   <o:lock v:ext="edit" aspectratio="t"/>
                 </v:shapetype>
-                <v:shape id="_x0000_i1025" type="#_x0000_t75" style="width:217.65pt;height:88.75pt" filled="t">
+                <v:shape id="_x0000_i1025" type="#_x0000_t75" style="width:217.5pt;height:88.5pt" filled="t">
                   <v:fill opacity="0" color2="black"/>
                   <v:imagedata r:id="rId7" o:title="" croptop="-45f" cropbottom="-45f" cropleft="-16f" cropright="-16f"/>
                 </v:shape>
@@ -149,7 +149,15 @@
         <w:jc w:val="center"/>
       </w:pPr>
       <w:r>
-        <w:t>Florian Diehle, Jonas Wolf, Cornelius Mü</w:t>
+        <w:t xml:space="preserve">Florian </w:t>
+      </w:r>
+      <w:proofErr w:type="spellStart"/>
+      <w:r>
+        <w:t>Diehle</w:t>
+      </w:r>
+      <w:proofErr w:type="spellEnd"/>
+      <w:r>
+        <w:t>, Jonas Wolf, Cornelius Mü</w:t>
       </w:r>
       <w:r>
         <w:t>ller, Niklas Soika</w:t>
@@ -3029,6 +3037,7 @@
                 <w:szCs w:val="22"/>
               </w:rPr>
             </w:pPr>
+            <w:proofErr w:type="spellStart"/>
             <w:r>
               <w:rPr>
                 <w:rFonts w:ascii="Arial" w:hAnsi="Arial" w:cs="Arial"/>
@@ -3036,7 +3045,17 @@
                 <w:sz w:val="22"/>
                 <w:szCs w:val="22"/>
               </w:rPr>
-              <w:t>MariaDB Datenbank</w:t>
+              <w:t>MariaDB</w:t>
+            </w:r>
+            <w:proofErr w:type="spellEnd"/>
+            <w:r>
+              <w:rPr>
+                <w:rFonts w:ascii="Arial" w:hAnsi="Arial" w:cs="Arial"/>
+                <w:b/>
+                <w:sz w:val="22"/>
+                <w:szCs w:val="22"/>
+              </w:rPr>
+              <w:t xml:space="preserve"> Datenbank</w:t>
             </w:r>
           </w:p>
         </w:tc>
@@ -3313,32 +3332,6 @@
     </w:tbl>
     <w:p>
       <w:pPr>
-        <w:numPr>
-          <w:ilvl w:val="1"/>
-          <w:numId w:val="17"/>
-        </w:numPr>
-        <w:spacing w:before="240" w:line="360" w:lineRule="auto"/>
-        <w:rPr>
-          <w:rFonts w:ascii="Arial" w:hAnsi="Arial" w:cs="Arial"/>
-          <w:b/>
-          <w:bCs/>
-          <w:sz w:val="26"/>
-          <w:szCs w:val="26"/>
-        </w:rPr>
-      </w:pPr>
-      <w:r>
-        <w:rPr>
-          <w:rFonts w:ascii="Arial" w:hAnsi="Arial" w:cs="Arial"/>
-          <w:b/>
-          <w:bCs/>
-          <w:sz w:val="26"/>
-          <w:szCs w:val="26"/>
-        </w:rPr>
-        <w:t>Entwicklungsprozess</w:t>
-      </w:r>
-    </w:p>
-    <w:p>
-      <w:pPr>
         <w:spacing w:before="240" w:line="360" w:lineRule="auto"/>
         <w:rPr>
           <w:rFonts w:ascii="Arial" w:hAnsi="Arial" w:cs="Arial"/>
@@ -3456,16 +3449,44 @@
           <w:sz w:val="22"/>
           <w:szCs w:val="22"/>
         </w:rPr>
-        <w:t xml:space="preserve"> „Kochapp“ </w:t>
-      </w:r>
-      <w:r>
-        <w:rPr>
-          <w:rFonts w:ascii="Arial" w:hAnsi="Arial" w:cs="Arial"/>
-          <w:sz w:val="22"/>
-          <w:szCs w:val="22"/>
-        </w:rPr>
-        <w:t>für Androidgeräte</w:t>
-      </w:r>
+        <w:t xml:space="preserve"> „</w:t>
+      </w:r>
+      <w:proofErr w:type="spellStart"/>
+      <w:r>
+        <w:rPr>
+          <w:rFonts w:ascii="Arial" w:hAnsi="Arial" w:cs="Arial"/>
+          <w:sz w:val="22"/>
+          <w:szCs w:val="22"/>
+        </w:rPr>
+        <w:t>Kochapp</w:t>
+      </w:r>
+      <w:proofErr w:type="spellEnd"/>
+      <w:r>
+        <w:rPr>
+          <w:rFonts w:ascii="Arial" w:hAnsi="Arial" w:cs="Arial"/>
+          <w:sz w:val="22"/>
+          <w:szCs w:val="22"/>
+        </w:rPr>
+        <w:t xml:space="preserve">“ </w:t>
+      </w:r>
+      <w:r>
+        <w:rPr>
+          <w:rFonts w:ascii="Arial" w:hAnsi="Arial" w:cs="Arial"/>
+          <w:sz w:val="22"/>
+          <w:szCs w:val="22"/>
+        </w:rPr>
+        <w:t xml:space="preserve">für </w:t>
+      </w:r>
+      <w:proofErr w:type="spellStart"/>
+      <w:r>
+        <w:rPr>
+          <w:rFonts w:ascii="Arial" w:hAnsi="Arial" w:cs="Arial"/>
+          <w:sz w:val="22"/>
+          <w:szCs w:val="22"/>
+        </w:rPr>
+        <w:t>Androidgeräte</w:t>
+      </w:r>
+      <w:proofErr w:type="spellEnd"/>
       <w:r>
         <w:rPr>
           <w:rFonts w:ascii="Arial" w:hAnsi="Arial" w:cs="Arial"/>
@@ -3504,7 +3525,25 @@
           <w:sz w:val="22"/>
           <w:szCs w:val="22"/>
         </w:rPr>
-        <w:t xml:space="preserve">andere Kochapps mit verschiedensten </w:t>
+        <w:t xml:space="preserve">andere </w:t>
+      </w:r>
+      <w:proofErr w:type="spellStart"/>
+      <w:r>
+        <w:rPr>
+          <w:rFonts w:ascii="Arial" w:hAnsi="Arial" w:cs="Arial"/>
+          <w:sz w:val="22"/>
+          <w:szCs w:val="22"/>
+        </w:rPr>
+        <w:t>Kochapps</w:t>
+      </w:r>
+      <w:proofErr w:type="spellEnd"/>
+      <w:r>
+        <w:rPr>
+          <w:rFonts w:ascii="Arial" w:hAnsi="Arial" w:cs="Arial"/>
+          <w:sz w:val="22"/>
+          <w:szCs w:val="22"/>
+        </w:rPr>
+        <w:t xml:space="preserve"> mit verschiedensten </w:t>
       </w:r>
       <w:r>
         <w:rPr>
@@ -3608,7 +3647,25 @@
           <w:sz w:val="22"/>
           <w:szCs w:val="22"/>
         </w:rPr>
-        <w:t xml:space="preserve"> in einer App die alle Aspekte vereint.</w:t>
+        <w:t xml:space="preserve"> in einer </w:t>
+      </w:r>
+      <w:proofErr w:type="gramStart"/>
+      <w:r>
+        <w:rPr>
+          <w:rFonts w:ascii="Arial" w:hAnsi="Arial" w:cs="Arial"/>
+          <w:sz w:val="22"/>
+          <w:szCs w:val="22"/>
+        </w:rPr>
+        <w:t>App</w:t>
+      </w:r>
+      <w:proofErr w:type="gramEnd"/>
+      <w:r>
+        <w:rPr>
+          <w:rFonts w:ascii="Arial" w:hAnsi="Arial" w:cs="Arial"/>
+          <w:sz w:val="22"/>
+          <w:szCs w:val="22"/>
+        </w:rPr>
+        <w:t xml:space="preserve"> die alle Aspekte vereint.</w:t>
       </w:r>
     </w:p>
     <w:p>
@@ -3908,7 +3965,51 @@
           <w:sz w:val="26"/>
           <w:szCs w:val="26"/>
         </w:rPr>
-        <w:t>„Make or Buy“ -Entscheidung</w:t>
+        <w:t>„</w:t>
+      </w:r>
+      <w:proofErr w:type="spellStart"/>
+      <w:r>
+        <w:rPr>
+          <w:rFonts w:ascii="Arial" w:hAnsi="Arial" w:cs="Arial"/>
+          <w:b/>
+          <w:bCs/>
+          <w:sz w:val="26"/>
+          <w:szCs w:val="26"/>
+        </w:rPr>
+        <w:t>Make</w:t>
+      </w:r>
+      <w:proofErr w:type="spellEnd"/>
+      <w:r>
+        <w:rPr>
+          <w:rFonts w:ascii="Arial" w:hAnsi="Arial" w:cs="Arial"/>
+          <w:b/>
+          <w:bCs/>
+          <w:sz w:val="26"/>
+          <w:szCs w:val="26"/>
+        </w:rPr>
+        <w:t xml:space="preserve"> </w:t>
+      </w:r>
+      <w:proofErr w:type="spellStart"/>
+      <w:r>
+        <w:rPr>
+          <w:rFonts w:ascii="Arial" w:hAnsi="Arial" w:cs="Arial"/>
+          <w:b/>
+          <w:bCs/>
+          <w:sz w:val="26"/>
+          <w:szCs w:val="26"/>
+        </w:rPr>
+        <w:t>or</w:t>
+      </w:r>
+      <w:proofErr w:type="spellEnd"/>
+      <w:r>
+        <w:rPr>
+          <w:rFonts w:ascii="Arial" w:hAnsi="Arial" w:cs="Arial"/>
+          <w:b/>
+          <w:bCs/>
+          <w:sz w:val="26"/>
+          <w:szCs w:val="26"/>
+        </w:rPr>
+        <w:t xml:space="preserve"> Buy“ -Entscheidung</w:t>
       </w:r>
     </w:p>
     <w:p>
@@ -4070,8 +4171,18 @@
           <w:sz w:val="22"/>
           <w:szCs w:val="22"/>
         </w:rPr>
-        <w:t>die OpenFoodFacts</w:t>
-      </w:r>
+        <w:t xml:space="preserve">die </w:t>
+      </w:r>
+      <w:proofErr w:type="spellStart"/>
+      <w:r>
+        <w:rPr>
+          <w:rFonts w:ascii="Arial" w:hAnsi="Arial" w:cs="Arial"/>
+          <w:sz w:val="22"/>
+          <w:szCs w:val="22"/>
+        </w:rPr>
+        <w:t>OpenFoodFacts</w:t>
+      </w:r>
+      <w:proofErr w:type="spellEnd"/>
       <w:r>
         <w:rPr>
           <w:rFonts w:ascii="Arial" w:hAnsi="Arial" w:cs="Arial"/>
@@ -4701,6 +4812,8 @@
             <w:pPr>
               <w:rPr>
                 <w:rFonts w:ascii="Arial" w:hAnsi="Arial" w:cs="Arial"/>
+                <w:b/>
+                <w:bCs/>
                 <w:sz w:val="22"/>
                 <w:szCs w:val="22"/>
               </w:rPr>
@@ -4708,6 +4821,8 @@
             <w:r>
               <w:rPr>
                 <w:rFonts w:ascii="Arial" w:hAnsi="Arial" w:cs="Arial"/>
+                <w:b/>
+                <w:bCs/>
                 <w:sz w:val="22"/>
                 <w:szCs w:val="22"/>
               </w:rPr>
@@ -4755,6 +4870,8 @@
             <w:pPr>
               <w:rPr>
                 <w:rFonts w:ascii="Arial" w:hAnsi="Arial" w:cs="Arial"/>
+                <w:b/>
+                <w:bCs/>
                 <w:sz w:val="22"/>
                 <w:szCs w:val="22"/>
               </w:rPr>
@@ -4762,6 +4879,8 @@
             <w:r>
               <w:rPr>
                 <w:rFonts w:ascii="Arial" w:hAnsi="Arial" w:cs="Arial"/>
+                <w:b/>
+                <w:bCs/>
                 <w:sz w:val="22"/>
                 <w:szCs w:val="22"/>
               </w:rPr>
@@ -4801,6 +4920,8 @@
             <w:pPr>
               <w:rPr>
                 <w:rFonts w:ascii="Arial" w:hAnsi="Arial" w:cs="Arial"/>
+                <w:b/>
+                <w:bCs/>
                 <w:sz w:val="22"/>
                 <w:szCs w:val="22"/>
               </w:rPr>
@@ -4808,6 +4929,8 @@
             <w:r>
               <w:rPr>
                 <w:rFonts w:ascii="Arial" w:hAnsi="Arial" w:cs="Arial"/>
+                <w:b/>
+                <w:bCs/>
                 <w:sz w:val="22"/>
                 <w:szCs w:val="22"/>
               </w:rPr>
@@ -4907,6 +5030,8 @@
             <w:pPr>
               <w:rPr>
                 <w:rFonts w:ascii="Arial" w:hAnsi="Arial" w:cs="Arial"/>
+                <w:b/>
+                <w:bCs/>
                 <w:sz w:val="22"/>
                 <w:szCs w:val="22"/>
               </w:rPr>
@@ -4914,6 +5039,8 @@
             <w:r>
               <w:rPr>
                 <w:rFonts w:ascii="Arial" w:hAnsi="Arial" w:cs="Arial"/>
+                <w:b/>
+                <w:bCs/>
                 <w:sz w:val="22"/>
                 <w:szCs w:val="22"/>
               </w:rPr>
@@ -4953,6 +5080,8 @@
             <w:pPr>
               <w:rPr>
                 <w:rFonts w:ascii="Arial" w:hAnsi="Arial" w:cs="Arial"/>
+                <w:b/>
+                <w:bCs/>
                 <w:sz w:val="22"/>
                 <w:szCs w:val="22"/>
               </w:rPr>
@@ -4960,6 +5089,8 @@
             <w:r>
               <w:rPr>
                 <w:rFonts w:ascii="Arial" w:hAnsi="Arial" w:cs="Arial"/>
+                <w:b/>
+                <w:bCs/>
                 <w:sz w:val="22"/>
                 <w:szCs w:val="22"/>
               </w:rPr>
@@ -4999,6 +5130,8 @@
             <w:pPr>
               <w:rPr>
                 <w:rFonts w:ascii="Arial" w:hAnsi="Arial" w:cs="Arial"/>
+                <w:b/>
+                <w:bCs/>
                 <w:sz w:val="22"/>
                 <w:szCs w:val="22"/>
               </w:rPr>
@@ -5006,6 +5139,8 @@
             <w:r>
               <w:rPr>
                 <w:rFonts w:ascii="Arial" w:hAnsi="Arial" w:cs="Arial"/>
+                <w:b/>
+                <w:bCs/>
                 <w:sz w:val="22"/>
                 <w:szCs w:val="22"/>
               </w:rPr>
@@ -5105,6 +5240,8 @@
             <w:pPr>
               <w:rPr>
                 <w:rFonts w:ascii="Arial" w:hAnsi="Arial" w:cs="Arial"/>
+                <w:b/>
+                <w:bCs/>
                 <w:sz w:val="22"/>
                 <w:szCs w:val="22"/>
               </w:rPr>
@@ -5112,6 +5249,8 @@
             <w:r>
               <w:rPr>
                 <w:rFonts w:ascii="Arial" w:hAnsi="Arial" w:cs="Arial"/>
+                <w:b/>
+                <w:bCs/>
                 <w:sz w:val="22"/>
                 <w:szCs w:val="22"/>
               </w:rPr>
@@ -5151,6 +5290,8 @@
             <w:pPr>
               <w:rPr>
                 <w:rFonts w:ascii="Arial" w:hAnsi="Arial" w:cs="Arial"/>
+                <w:b/>
+                <w:bCs/>
                 <w:sz w:val="22"/>
                 <w:szCs w:val="22"/>
               </w:rPr>
@@ -5158,6 +5299,8 @@
             <w:r>
               <w:rPr>
                 <w:rFonts w:ascii="Arial" w:hAnsi="Arial" w:cs="Arial"/>
+                <w:b/>
+                <w:bCs/>
                 <w:sz w:val="22"/>
                 <w:szCs w:val="22"/>
               </w:rPr>
@@ -5197,6 +5340,8 @@
             <w:pPr>
               <w:rPr>
                 <w:rFonts w:ascii="Arial" w:hAnsi="Arial" w:cs="Arial"/>
+                <w:b/>
+                <w:bCs/>
                 <w:sz w:val="22"/>
                 <w:szCs w:val="22"/>
               </w:rPr>
@@ -5204,6 +5349,8 @@
             <w:r>
               <w:rPr>
                 <w:rFonts w:ascii="Arial" w:hAnsi="Arial" w:cs="Arial"/>
+                <w:b/>
+                <w:bCs/>
                 <w:sz w:val="22"/>
                 <w:szCs w:val="22"/>
               </w:rPr>
@@ -5303,6 +5450,8 @@
             <w:pPr>
               <w:rPr>
                 <w:rFonts w:ascii="Arial" w:hAnsi="Arial" w:cs="Arial"/>
+                <w:b/>
+                <w:bCs/>
                 <w:sz w:val="22"/>
                 <w:szCs w:val="22"/>
               </w:rPr>
@@ -5310,6 +5459,8 @@
             <w:r>
               <w:rPr>
                 <w:rFonts w:ascii="Arial" w:hAnsi="Arial" w:cs="Arial"/>
+                <w:b/>
+                <w:bCs/>
                 <w:sz w:val="22"/>
                 <w:szCs w:val="22"/>
               </w:rPr>
@@ -5349,6 +5500,8 @@
             <w:pPr>
               <w:rPr>
                 <w:rFonts w:ascii="Arial" w:hAnsi="Arial" w:cs="Arial"/>
+                <w:b/>
+                <w:bCs/>
                 <w:sz w:val="22"/>
                 <w:szCs w:val="22"/>
               </w:rPr>
@@ -5356,6 +5509,8 @@
             <w:r>
               <w:rPr>
                 <w:rFonts w:ascii="Arial" w:hAnsi="Arial" w:cs="Arial"/>
+                <w:b/>
+                <w:bCs/>
                 <w:sz w:val="22"/>
                 <w:szCs w:val="22"/>
               </w:rPr>
@@ -5395,6 +5550,8 @@
             <w:pPr>
               <w:rPr>
                 <w:rFonts w:ascii="Arial" w:hAnsi="Arial" w:cs="Arial"/>
+                <w:b/>
+                <w:bCs/>
                 <w:sz w:val="22"/>
                 <w:szCs w:val="22"/>
               </w:rPr>
@@ -5402,6 +5559,8 @@
             <w:r>
               <w:rPr>
                 <w:rFonts w:ascii="Arial" w:hAnsi="Arial" w:cs="Arial"/>
+                <w:b/>
+                <w:bCs/>
                 <w:sz w:val="22"/>
                 <w:szCs w:val="22"/>
               </w:rPr>
@@ -5501,6 +5660,8 @@
             <w:pPr>
               <w:rPr>
                 <w:rFonts w:ascii="Arial" w:hAnsi="Arial" w:cs="Arial"/>
+                <w:b/>
+                <w:bCs/>
                 <w:sz w:val="22"/>
                 <w:szCs w:val="22"/>
               </w:rPr>
@@ -5508,6 +5669,8 @@
             <w:r>
               <w:rPr>
                 <w:rFonts w:ascii="Arial" w:hAnsi="Arial" w:cs="Arial"/>
+                <w:b/>
+                <w:bCs/>
                 <w:sz w:val="22"/>
                 <w:szCs w:val="22"/>
               </w:rPr>
@@ -5547,6 +5710,8 @@
             <w:pPr>
               <w:rPr>
                 <w:rFonts w:ascii="Arial" w:hAnsi="Arial" w:cs="Arial"/>
+                <w:b/>
+                <w:bCs/>
                 <w:sz w:val="22"/>
                 <w:szCs w:val="22"/>
               </w:rPr>
@@ -5554,6 +5719,8 @@
             <w:r>
               <w:rPr>
                 <w:rFonts w:ascii="Arial" w:hAnsi="Arial" w:cs="Arial"/>
+                <w:b/>
+                <w:bCs/>
                 <w:sz w:val="22"/>
                 <w:szCs w:val="22"/>
               </w:rPr>
@@ -5593,6 +5760,8 @@
             <w:pPr>
               <w:rPr>
                 <w:rFonts w:ascii="Arial" w:hAnsi="Arial" w:cs="Arial"/>
+                <w:b/>
+                <w:bCs/>
                 <w:sz w:val="22"/>
                 <w:szCs w:val="22"/>
               </w:rPr>
@@ -5600,6 +5769,8 @@
             <w:r>
               <w:rPr>
                 <w:rFonts w:ascii="Arial" w:hAnsi="Arial" w:cs="Arial"/>
+                <w:b/>
+                <w:bCs/>
                 <w:sz w:val="22"/>
                 <w:szCs w:val="22"/>
               </w:rPr>
@@ -5673,6 +5844,8 @@
             <w:pPr>
               <w:rPr>
                 <w:rFonts w:ascii="Arial" w:hAnsi="Arial" w:cs="Arial"/>
+                <w:b/>
+                <w:bCs/>
                 <w:sz w:val="22"/>
                 <w:szCs w:val="22"/>
               </w:rPr>
@@ -5680,6 +5853,8 @@
             <w:r>
               <w:rPr>
                 <w:rFonts w:ascii="Arial" w:hAnsi="Arial" w:cs="Arial"/>
+                <w:b/>
+                <w:bCs/>
                 <w:sz w:val="22"/>
                 <w:szCs w:val="22"/>
               </w:rPr>
@@ -5711,6 +5886,8 @@
             <w:pPr>
               <w:rPr>
                 <w:rFonts w:ascii="Arial" w:hAnsi="Arial" w:cs="Arial"/>
+                <w:b/>
+                <w:bCs/>
                 <w:sz w:val="22"/>
                 <w:szCs w:val="22"/>
               </w:rPr>
@@ -5718,6 +5895,8 @@
             <w:r>
               <w:rPr>
                 <w:rFonts w:ascii="Arial" w:hAnsi="Arial" w:cs="Arial"/>
+                <w:b/>
+                <w:bCs/>
                 <w:sz w:val="22"/>
                 <w:szCs w:val="22"/>
               </w:rPr>
@@ -5749,6 +5928,8 @@
             <w:pPr>
               <w:rPr>
                 <w:rFonts w:ascii="Arial" w:hAnsi="Arial" w:cs="Arial"/>
+                <w:b/>
+                <w:bCs/>
                 <w:sz w:val="22"/>
                 <w:szCs w:val="22"/>
               </w:rPr>
@@ -5756,6 +5937,8 @@
             <w:r>
               <w:rPr>
                 <w:rFonts w:ascii="Arial" w:hAnsi="Arial" w:cs="Arial"/>
+                <w:b/>
+                <w:bCs/>
                 <w:sz w:val="22"/>
                 <w:szCs w:val="22"/>
               </w:rPr>
@@ -5804,7 +5987,25 @@
           <w:sz w:val="22"/>
           <w:szCs w:val="22"/>
         </w:rPr>
-        <w:t xml:space="preserve">MAUI Blazor </w:t>
+        <w:t xml:space="preserve">MAUI </w:t>
+      </w:r>
+      <w:proofErr w:type="spellStart"/>
+      <w:r>
+        <w:rPr>
+          <w:rFonts w:ascii="Arial" w:eastAsia="Arial" w:hAnsi="Arial" w:cs="Arial"/>
+          <w:sz w:val="22"/>
+          <w:szCs w:val="22"/>
+        </w:rPr>
+        <w:t>Blazor</w:t>
+      </w:r>
+      <w:proofErr w:type="spellEnd"/>
+      <w:r>
+        <w:rPr>
+          <w:rFonts w:ascii="Arial" w:eastAsia="Arial" w:hAnsi="Arial" w:cs="Arial"/>
+          <w:sz w:val="22"/>
+          <w:szCs w:val="22"/>
+        </w:rPr>
+        <w:t xml:space="preserve"> </w:t>
       </w:r>
       <w:r>
         <w:rPr>
@@ -5924,6 +6125,7 @@
         </w:rPr>
         <w:t xml:space="preserve">Das Abschlussprojekt soll als mobile Anwendung mit einer zentralen und einer lokalen Datenbank realisiert werden. Für die plattformübergreifende Entwicklung wurde .NET MAUI </w:t>
       </w:r>
+      <w:proofErr w:type="spellStart"/>
       <w:r>
         <w:rPr>
           <w:rFonts w:ascii="Arial" w:eastAsia="Arial" w:hAnsi="Arial" w:cs="Arial"/>
@@ -5932,6 +6134,7 @@
         </w:rPr>
         <w:t>Blazor</w:t>
       </w:r>
+      <w:proofErr w:type="spellEnd"/>
       <w:r>
         <w:rPr>
           <w:rFonts w:ascii="Arial" w:eastAsia="Arial" w:hAnsi="Arial" w:cs="Arial"/>
@@ -5985,7 +6188,23 @@
           <w:sz w:val="22"/>
           <w:szCs w:val="22"/>
         </w:rPr>
-        <w:t xml:space="preserve">Die Benutzeroberfläche unserer Koch-App wurde mit dem Ziel entwickelt, eine intuitive und ansprechende Nutzererfahrung zu bieten. Dabei wurde auf eine klare Strukturierung der Inhalte und eine einfache Bedienbarkeit geachtet. Um die Navigation für die Nutzer möglichst komfortabel zu gestalten, wurde eine mobile Benutzeroberfläche mit einer modernen grafischen Gestaltung (GUI) gewählt. Für die visuelle Gestaltung wurden Mockups erstellt, die das Layout der Anwendung veranschaulichen. Die Startseite enthält einen Anmelde- und Registrierungsbereich, über den sich Nutzer in die App einloggen können. Nach der Anmeldung gelangen sie auf die Hauptseite, die die wichtigsten Funktionen der App bereitstellt. Die Navigation erfolgt über eine seitliche Menüführung, die Zugriff auf zentrale Bereiche wie das Kochbuch, die Einkaufsliste, Erfolge und Einstellungen ermöglicht. Die Hauptansicht bietet eine Rezeptübersicht mit Suchfunktion und personalisierten Empfehlungen. Im Benutzerprofil können Nutzer ihren Fortschritt verfolgen, gesammelte Erfolge einsehen und ihre Zutaten verwalten. Das Kochbuch dient zur Speicherung von Rezepten und ermöglicht das Hinzufügen neuer Gerichte. In der Einkaufsliste lassen sich benötigte Zutaten verwalten und nach Kategorien sortieren. In den Einstellungen können Nutzer das Design der App anpassen und die Sprache ändern. Das Farbschema </w:t>
+        <w:t xml:space="preserve">Die Benutzeroberfläche unserer Koch-App wurde mit dem Ziel entwickelt, eine intuitive und ansprechende Nutzererfahrung zu bieten. Dabei wurde auf eine klare Strukturierung der Inhalte und eine einfache Bedienbarkeit geachtet. Um die Navigation für die Nutzer möglichst komfortabel zu gestalten, wurde eine mobile Benutzeroberfläche mit einer modernen grafischen Gestaltung (GUI) gewählt. Für die visuelle Gestaltung wurden </w:t>
+      </w:r>
+      <w:r>
+        <w:rPr>
+          <w:rFonts w:ascii="Arial" w:eastAsia="Arial" w:hAnsi="Arial" w:cs="Arial"/>
+          <w:sz w:val="22"/>
+          <w:szCs w:val="22"/>
+        </w:rPr>
+        <w:t xml:space="preserve">mithilfe von Draw.io </w:t>
+      </w:r>
+      <w:r>
+        <w:rPr>
+          <w:rFonts w:ascii="Arial" w:eastAsia="Arial" w:hAnsi="Arial" w:cs="Arial"/>
+          <w:sz w:val="22"/>
+          <w:szCs w:val="22"/>
+        </w:rPr>
+        <w:t>Mockups erstellt, die das Layout der Anwendung veranschaulichen. Die Startseite enthält einen Anmelde- und Registrierungsbereich, über den sich Nutzer in die App einloggen können. Nach der Anmeldung gelangen sie auf die Hauptseite, die die wichtigsten Funktionen der App bereitstellt. Die Navigation erfolgt über eine seitliche Menüführung, die Zugriff auf zentrale Bereiche wie das Kochbuch, die Einkaufsliste, Erfolge und Einstellungen ermöglicht. Die Hauptansicht bietet eine Rezeptübersicht mit Suchfunktion und personalisierten Empfehlungen. Im Benutzerprofil können Nutzer ihren Fortschritt verfolgen, gesammelte Erfolge einsehen und ihre Zutaten verwalten. Das Kochbuch dient zur Speicherung von Rezepten und ermöglicht das Hinzufügen neuer Gerichte. In der Einkaufsliste lassen sich benötigte Zutaten verwalten und nach Kategorien sortieren. In den Einstellungen können Nutzer das Design der App anpassen und die Sprache än</w:t>
       </w:r>
       <w:r>
         <w:rPr>
@@ -5994,7 +6213,7 @@
           <w:szCs w:val="22"/>
         </w:rPr>
         <w:lastRenderedPageBreak/>
-        <w:t>setzt sich aus einem dunklen Hintergrund mit grünen Akzenten zusammen, um eine moderne und ansprechende Optik zu gewährleisten. Die Benutzeroberfläche wurde so gestaltet, dass sie sowohl für Kochanfänger als auch für erfahrene Hobbyköche leicht verständlich ist. Klare visuelle Hierarchien und eine einheitliche Menüstruktur sorgen für eine intuitive Nutzung. Große Buttons und Icons erleichtern die Bedienung auf Touchscreens, während eine kontrastreiche Farbgestaltung die Lesbarkeit verbessert.</w:t>
+        <w:t>dern. Das Farbschema setzt sich aus einem dunklen Hintergrund mit grünen Akzenten zusammen, um eine moderne und ansprechende Optik zu gewährleisten. Die Benutzeroberfläche wurde so gestaltet, dass sie sowohl für Kochanfänger als auch für erfahrene Hobbyköche leicht verständlich ist. Klare visuelle Hierarchien und eine einheitliche Menüstruktur sorgen für eine intuitive Nutzung. Große Buttons und Icons erleichtern die Bedienung auf Touchscreens, während eine kontrastreiche Farbgestaltung die Lesbarkeit verbessert.</w:t>
       </w:r>
     </w:p>
     <w:p>
@@ -6041,8 +6260,8 @@
           <w:rFonts w:ascii="Arial" w:hAnsi="Arial" w:cs="Arial"/>
           <w:b/>
           <w:bCs/>
-          <w:sz w:val="32"/>
-          <w:szCs w:val="32"/>
+          <w:sz w:val="26"/>
+          <w:szCs w:val="26"/>
         </w:rPr>
       </w:pPr>
       <w:r>
@@ -6050,12 +6269,16 @@
           <w:rFonts w:ascii="Arial" w:hAnsi="Arial" w:cs="Arial"/>
           <w:b/>
           <w:bCs/>
-          <w:sz w:val="32"/>
-          <w:szCs w:val="32"/>
+          <w:sz w:val="26"/>
+          <w:szCs w:val="26"/>
         </w:rPr>
         <w:t>5.1</w:t>
       </w:r>
       <w:r>
+        <w:rPr>
+          <w:sz w:val="26"/>
+          <w:szCs w:val="26"/>
+        </w:rPr>
         <w:tab/>
       </w:r>
       <w:r>
@@ -6063,8 +6286,8 @@
           <w:rFonts w:ascii="Arial" w:hAnsi="Arial" w:cs="Arial"/>
           <w:b/>
           <w:bCs/>
-          <w:sz w:val="32"/>
-          <w:szCs w:val="32"/>
+          <w:sz w:val="26"/>
+          <w:szCs w:val="26"/>
         </w:rPr>
         <w:t>Erstellen der Mockups</w:t>
       </w:r>
@@ -6084,7 +6307,15 @@
           <w:sz w:val="22"/>
           <w:szCs w:val="22"/>
         </w:rPr>
-        <w:t>Die Mockups wurden gemeinsam in der Gruppe erstellt....</w:t>
+        <w:t>Die Mockups wurden gemeinsam in der Gruppe erstellt</w:t>
+      </w:r>
+      <w:r>
+        <w:rPr>
+          <w:rFonts w:ascii="Arial" w:eastAsia="Arial" w:hAnsi="Arial" w:cs="Arial"/>
+          <w:sz w:val="22"/>
+          <w:szCs w:val="22"/>
+        </w:rPr>
+        <w:t xml:space="preserve"> (siehe Anhang…………).</w:t>
       </w:r>
     </w:p>
     <w:p>
@@ -6094,8 +6325,8 @@
           <w:rFonts w:ascii="Arial" w:hAnsi="Arial" w:cs="Arial"/>
           <w:b/>
           <w:bCs/>
-          <w:sz w:val="32"/>
-          <w:szCs w:val="32"/>
+          <w:sz w:val="26"/>
+          <w:szCs w:val="26"/>
         </w:rPr>
       </w:pPr>
       <w:r>
@@ -6103,41 +6334,48 @@
           <w:rFonts w:ascii="Arial" w:hAnsi="Arial" w:cs="Arial"/>
           <w:b/>
           <w:bCs/>
-          <w:sz w:val="32"/>
-          <w:szCs w:val="32"/>
+          <w:sz w:val="26"/>
+          <w:szCs w:val="26"/>
         </w:rPr>
         <w:t>5.2</w:t>
-      </w:r>
-      <w:r>
-        <w:tab/>
       </w:r>
       <w:r>
         <w:rPr>
           <w:rFonts w:ascii="Arial" w:hAnsi="Arial" w:cs="Arial"/>
           <w:b/>
           <w:bCs/>
-          <w:sz w:val="32"/>
-          <w:szCs w:val="32"/>
-        </w:rPr>
-        <w:t xml:space="preserve">Erstellen </w:t>
+          <w:sz w:val="26"/>
+          <w:szCs w:val="26"/>
+        </w:rPr>
+        <w:tab/>
       </w:r>
       <w:r>
         <w:rPr>
           <w:rFonts w:ascii="Arial" w:hAnsi="Arial" w:cs="Arial"/>
           <w:b/>
           <w:bCs/>
-          <w:sz w:val="32"/>
-          <w:szCs w:val="32"/>
-        </w:rPr>
-        <w:t xml:space="preserve">der </w:t>
+          <w:sz w:val="26"/>
+          <w:szCs w:val="26"/>
+        </w:rPr>
+        <w:t xml:space="preserve">Erstellen </w:t>
       </w:r>
       <w:r>
         <w:rPr>
           <w:rFonts w:ascii="Arial" w:hAnsi="Arial" w:cs="Arial"/>
           <w:b/>
           <w:bCs/>
-          <w:sz w:val="32"/>
-          <w:szCs w:val="32"/>
+          <w:sz w:val="26"/>
+          <w:szCs w:val="26"/>
+        </w:rPr>
+        <w:t xml:space="preserve">der </w:t>
+      </w:r>
+      <w:r>
+        <w:rPr>
+          <w:rFonts w:ascii="Arial" w:hAnsi="Arial" w:cs="Arial"/>
+          <w:b/>
+          <w:bCs/>
+          <w:sz w:val="26"/>
+          <w:szCs w:val="26"/>
         </w:rPr>
         <w:t>Datenbank</w:t>
       </w:r>
@@ -6367,13 +6605,23 @@
         </w:rPr>
         <w:t xml:space="preserve">Testdatensätze </w:t>
       </w:r>
-      <w:r>
-        <w:rPr>
-          <w:rFonts w:ascii="Arial" w:eastAsia="Arial" w:hAnsi="Arial" w:cs="Arial"/>
-          <w:sz w:val="22"/>
-          <w:szCs w:val="22"/>
-        </w:rPr>
-        <w:t xml:space="preserve">eingefügt um ein Arbeiten mit der Datenbank </w:t>
+      <w:proofErr w:type="gramStart"/>
+      <w:r>
+        <w:rPr>
+          <w:rFonts w:ascii="Arial" w:eastAsia="Arial" w:hAnsi="Arial" w:cs="Arial"/>
+          <w:sz w:val="22"/>
+          <w:szCs w:val="22"/>
+        </w:rPr>
+        <w:t>eingefügt</w:t>
+      </w:r>
+      <w:proofErr w:type="gramEnd"/>
+      <w:r>
+        <w:rPr>
+          <w:rFonts w:ascii="Arial" w:eastAsia="Arial" w:hAnsi="Arial" w:cs="Arial"/>
+          <w:sz w:val="22"/>
+          <w:szCs w:val="22"/>
+        </w:rPr>
+        <w:t xml:space="preserve"> um ein Arbeiten mit der Datenbank </w:t>
       </w:r>
       <w:r>
         <w:rPr>
@@ -6402,7 +6650,7 @@
           <w:noProof/>
         </w:rPr>
         <w:pict w14:anchorId="4D9D9DE3">
-          <v:shape id="Picture 885630144" o:spid="_x0000_i1026" type="#_x0000_t75" style="width:318.15pt;height:202.6pt;visibility:visible">
+          <v:shape id="Picture 885630144" o:spid="_x0000_i1026" type="#_x0000_t75" style="width:318pt;height:202.5pt;visibility:visible">
             <v:imagedata r:id="rId10" o:title=""/>
           </v:shape>
         </w:pict>
@@ -6455,7 +6703,43 @@
           <w:sz w:val="22"/>
           <w:szCs w:val="22"/>
         </w:rPr>
-        <w:t xml:space="preserve">Falls eine Datenbank mit dem Namen “KuechenQuest” vorhanden sein sollte wird diese gelöscht deswegen sollte man dieses Skript nur </w:t>
+        <w:t>Falls eine Datenbank mit dem Namen “</w:t>
+      </w:r>
+      <w:proofErr w:type="spellStart"/>
+      <w:r>
+        <w:rPr>
+          <w:rFonts w:ascii="Arial" w:eastAsia="Arial" w:hAnsi="Arial" w:cs="Arial"/>
+          <w:sz w:val="22"/>
+          <w:szCs w:val="22"/>
+        </w:rPr>
+        <w:t>KuechenQuest</w:t>
+      </w:r>
+      <w:proofErr w:type="spellEnd"/>
+      <w:r>
+        <w:rPr>
+          <w:rFonts w:ascii="Arial" w:eastAsia="Arial" w:hAnsi="Arial" w:cs="Arial"/>
+          <w:sz w:val="22"/>
+          <w:szCs w:val="22"/>
+        </w:rPr>
+        <w:t xml:space="preserve">” vorhanden sein </w:t>
+      </w:r>
+      <w:proofErr w:type="gramStart"/>
+      <w:r>
+        <w:rPr>
+          <w:rFonts w:ascii="Arial" w:eastAsia="Arial" w:hAnsi="Arial" w:cs="Arial"/>
+          <w:sz w:val="22"/>
+          <w:szCs w:val="22"/>
+        </w:rPr>
+        <w:t>sollte</w:t>
+      </w:r>
+      <w:proofErr w:type="gramEnd"/>
+      <w:r>
+        <w:rPr>
+          <w:rFonts w:ascii="Arial" w:eastAsia="Arial" w:hAnsi="Arial" w:cs="Arial"/>
+          <w:sz w:val="22"/>
+          <w:szCs w:val="22"/>
+        </w:rPr>
+        <w:t xml:space="preserve"> wird diese gelöscht deswegen sollte man dieses Skript nur </w:t>
       </w:r>
       <w:r>
         <w:rPr>
@@ -6615,7 +6899,25 @@
           <w:sz w:val="22"/>
           <w:szCs w:val="22"/>
         </w:rPr>
-        <w:t>Testdaten werden am Ende des Skriptes eingefügt wie man an diesem Beispiel sehen kann.</w:t>
+        <w:t xml:space="preserve">Testdaten werden am Ende des Skriptes </w:t>
+      </w:r>
+      <w:proofErr w:type="gramStart"/>
+      <w:r>
+        <w:rPr>
+          <w:rFonts w:ascii="Arial" w:eastAsia="Arial" w:hAnsi="Arial" w:cs="Arial"/>
+          <w:sz w:val="22"/>
+          <w:szCs w:val="22"/>
+        </w:rPr>
+        <w:t>eingefügt</w:t>
+      </w:r>
+      <w:proofErr w:type="gramEnd"/>
+      <w:r>
+        <w:rPr>
+          <w:rFonts w:ascii="Arial" w:eastAsia="Arial" w:hAnsi="Arial" w:cs="Arial"/>
+          <w:sz w:val="22"/>
+          <w:szCs w:val="22"/>
+        </w:rPr>
+        <w:t xml:space="preserve"> wie man an diesem Beispiel sehen kann.</w:t>
       </w:r>
     </w:p>
     <w:p>
@@ -6628,7 +6930,7 @@
           <w:noProof/>
         </w:rPr>
         <w:pict w14:anchorId="255D47A4">
-          <v:shape id="Picture 742937867" o:spid="_x0000_i1027" type="#_x0000_t75" style="width:287.15pt;height:101.3pt;visibility:visible">
+          <v:shape id="Picture 742937867" o:spid="_x0000_i1027" type="#_x0000_t75" style="width:287.25pt;height:101.25pt;visibility:visible">
             <v:imagedata r:id="rId11" o:title=""/>
             <o:lock v:ext="edit" aspectratio="f"/>
           </v:shape>
@@ -6642,8 +6944,8 @@
           <w:rFonts w:ascii="Arial" w:hAnsi="Arial" w:cs="Arial"/>
           <w:b/>
           <w:bCs/>
-          <w:sz w:val="32"/>
-          <w:szCs w:val="32"/>
+          <w:sz w:val="26"/>
+          <w:szCs w:val="26"/>
         </w:rPr>
       </w:pPr>
       <w:r>
@@ -6651,23 +6953,21 @@
           <w:rFonts w:ascii="Arial" w:hAnsi="Arial" w:cs="Arial"/>
           <w:b/>
           <w:bCs/>
-          <w:sz w:val="32"/>
-          <w:szCs w:val="32"/>
+          <w:sz w:val="26"/>
+          <w:szCs w:val="26"/>
         </w:rPr>
         <w:lastRenderedPageBreak/>
         <w:t>5.3</w:t>
       </w:r>
       <w:r>
-        <w:tab/>
-      </w:r>
-      <w:r>
         <w:rPr>
           <w:rFonts w:ascii="Arial" w:hAnsi="Arial" w:cs="Arial"/>
           <w:b/>
           <w:bCs/>
-          <w:sz w:val="32"/>
-          <w:szCs w:val="32"/>
-        </w:rPr>
+          <w:sz w:val="26"/>
+          <w:szCs w:val="26"/>
+        </w:rPr>
+        <w:tab/>
         <w:t xml:space="preserve">Erstellen der </w:t>
       </w:r>
       <w:r>
@@ -6675,8 +6975,8 @@
           <w:rFonts w:ascii="Arial" w:hAnsi="Arial" w:cs="Arial"/>
           <w:b/>
           <w:bCs/>
-          <w:sz w:val="32"/>
-          <w:szCs w:val="32"/>
+          <w:sz w:val="26"/>
+          <w:szCs w:val="26"/>
         </w:rPr>
         <w:t>API</w:t>
       </w:r>
@@ -6791,7 +7091,25 @@
           <w:sz w:val="22"/>
           <w:szCs w:val="22"/>
         </w:rPr>
-        <w:t>(UserController)</w:t>
+        <w:t>(</w:t>
+      </w:r>
+      <w:proofErr w:type="spellStart"/>
+      <w:r>
+        <w:rPr>
+          <w:rFonts w:ascii="Arial" w:eastAsia="Arial" w:hAnsi="Arial" w:cs="Arial"/>
+          <w:sz w:val="22"/>
+          <w:szCs w:val="22"/>
+        </w:rPr>
+        <w:t>UserController</w:t>
+      </w:r>
+      <w:proofErr w:type="spellEnd"/>
+      <w:r>
+        <w:rPr>
+          <w:rFonts w:ascii="Arial" w:eastAsia="Arial" w:hAnsi="Arial" w:cs="Arial"/>
+          <w:sz w:val="22"/>
+          <w:szCs w:val="22"/>
+        </w:rPr>
+        <w:t>)</w:t>
       </w:r>
     </w:p>
     <w:p>
@@ -6828,7 +7146,25 @@
           <w:sz w:val="22"/>
           <w:szCs w:val="22"/>
         </w:rPr>
-        <w:t>(RecipeController)</w:t>
+        <w:t>(</w:t>
+      </w:r>
+      <w:proofErr w:type="spellStart"/>
+      <w:r>
+        <w:rPr>
+          <w:rFonts w:ascii="Arial" w:eastAsia="Arial" w:hAnsi="Arial" w:cs="Arial"/>
+          <w:sz w:val="22"/>
+          <w:szCs w:val="22"/>
+        </w:rPr>
+        <w:t>RecipeController</w:t>
+      </w:r>
+      <w:proofErr w:type="spellEnd"/>
+      <w:r>
+        <w:rPr>
+          <w:rFonts w:ascii="Arial" w:eastAsia="Arial" w:hAnsi="Arial" w:cs="Arial"/>
+          <w:sz w:val="22"/>
+          <w:szCs w:val="22"/>
+        </w:rPr>
+        <w:t>)</w:t>
       </w:r>
     </w:p>
     <w:p>
@@ -6857,12 +7193,33 @@
         <w:tab/>
       </w:r>
       <w:r>
-        <w:rPr>
-          <w:rFonts w:ascii="Arial" w:eastAsia="Arial" w:hAnsi="Arial" w:cs="Arial"/>
-          <w:sz w:val="22"/>
-          <w:szCs w:val="22"/>
-        </w:rPr>
-        <w:t>(UtensilController)</w:t>
+        <w:tab/>
+      </w:r>
+      <w:r>
+        <w:rPr>
+          <w:rFonts w:ascii="Arial" w:eastAsia="Arial" w:hAnsi="Arial" w:cs="Arial"/>
+          <w:sz w:val="22"/>
+          <w:szCs w:val="22"/>
+        </w:rPr>
+        <w:t>(</w:t>
+      </w:r>
+      <w:proofErr w:type="spellStart"/>
+      <w:r>
+        <w:rPr>
+          <w:rFonts w:ascii="Arial" w:eastAsia="Arial" w:hAnsi="Arial" w:cs="Arial"/>
+          <w:sz w:val="22"/>
+          <w:szCs w:val="22"/>
+        </w:rPr>
+        <w:t>UtensilController</w:t>
+      </w:r>
+      <w:proofErr w:type="spellEnd"/>
+      <w:r>
+        <w:rPr>
+          <w:rFonts w:ascii="Arial" w:eastAsia="Arial" w:hAnsi="Arial" w:cs="Arial"/>
+          <w:sz w:val="22"/>
+          <w:szCs w:val="22"/>
+        </w:rPr>
+        <w:t>)</w:t>
       </w:r>
     </w:p>
     <w:p>
@@ -6901,13 +7258,23 @@
         </w:rPr>
         <w:t>(</w:t>
       </w:r>
-      <w:r>
-        <w:rPr>
-          <w:rFonts w:ascii="Arial" w:eastAsia="Arial" w:hAnsi="Arial" w:cs="Arial"/>
-          <w:sz w:val="22"/>
-          <w:szCs w:val="22"/>
-        </w:rPr>
-        <w:t>IngredientController)</w:t>
+      <w:proofErr w:type="spellStart"/>
+      <w:r>
+        <w:rPr>
+          <w:rFonts w:ascii="Arial" w:eastAsia="Arial" w:hAnsi="Arial" w:cs="Arial"/>
+          <w:sz w:val="22"/>
+          <w:szCs w:val="22"/>
+        </w:rPr>
+        <w:t>IngredientController</w:t>
+      </w:r>
+      <w:proofErr w:type="spellEnd"/>
+      <w:r>
+        <w:rPr>
+          <w:rFonts w:ascii="Arial" w:eastAsia="Arial" w:hAnsi="Arial" w:cs="Arial"/>
+          <w:sz w:val="22"/>
+          <w:szCs w:val="22"/>
+        </w:rPr>
+        <w:t>)</w:t>
       </w:r>
     </w:p>
     <w:p>
@@ -6925,7 +7292,27 @@
           <w:sz w:val="22"/>
           <w:szCs w:val="22"/>
         </w:rPr>
-        <w:t>Die Controller haben jeweils Endpoints wo die CRUD (Create-Read-Update-Delete) Anfragen bearbeitet werden. Der Datenbankzugriff der Controller erfolgt über eine Selbstentwickelte Database Klasse, in dieser Klasse sind alle SQL´s gespeichert und dort erfolgt auch die gesamte Fehlerbehandlung.</w:t>
+        <w:t xml:space="preserve">Die Controller haben jeweils Endpoints wo die CRUD (Create-Read-Update-Delete) Anfragen bearbeitet werden. Der Datenbankzugriff der Controller erfolgt über eine Selbstentwickelte Database Klasse, in dieser Klasse sind alle </w:t>
+      </w:r>
+      <w:proofErr w:type="spellStart"/>
+      <w:proofErr w:type="gramStart"/>
+      <w:r>
+        <w:rPr>
+          <w:rFonts w:ascii="Arial" w:eastAsia="Arial" w:hAnsi="Arial" w:cs="Arial"/>
+          <w:sz w:val="22"/>
+          <w:szCs w:val="22"/>
+        </w:rPr>
+        <w:t>SQL´s</w:t>
+      </w:r>
+      <w:proofErr w:type="spellEnd"/>
+      <w:proofErr w:type="gramEnd"/>
+      <w:r>
+        <w:rPr>
+          <w:rFonts w:ascii="Arial" w:eastAsia="Arial" w:hAnsi="Arial" w:cs="Arial"/>
+          <w:sz w:val="22"/>
+          <w:szCs w:val="22"/>
+        </w:rPr>
+        <w:t xml:space="preserve"> gespeichert und dort erfolgt auch die gesamte Fehlerbehandlung.</w:t>
       </w:r>
     </w:p>
     <w:p>
@@ -6942,7 +7329,7 @@
           <w:noProof/>
         </w:rPr>
         <w:pict w14:anchorId="44E23A87">
-          <v:shape id="Picture 9442085" o:spid="_x0000_i1028" type="#_x0000_t75" style="width:468pt;height:137.3pt;visibility:visible;mso-wrap-style:square">
+          <v:shape id="Picture 9442085" o:spid="_x0000_i1028" type="#_x0000_t75" style="width:468pt;height:137.25pt;visibility:visible;mso-wrap-style:square">
             <v:imagedata r:id="rId12" o:title=""/>
           </v:shape>
         </w:pict>
@@ -6953,8 +7340,27 @@
           <w:sz w:val="22"/>
           <w:szCs w:val="22"/>
         </w:rPr>
-        <w:t xml:space="preserve">In der obigen Abbildung kann man exemplarisch den Login-Endoint des Benutzer-Controllers sehen. Die Klasse </w:t>
-      </w:r>
+        <w:t>In der obigen Abbildung kann man exemplarisch den Login-</w:t>
+      </w:r>
+      <w:proofErr w:type="spellStart"/>
+      <w:r>
+        <w:rPr>
+          <w:rFonts w:ascii="Arial" w:eastAsia="Arial" w:hAnsi="Arial" w:cs="Arial"/>
+          <w:sz w:val="22"/>
+          <w:szCs w:val="22"/>
+        </w:rPr>
+        <w:t>Endoint</w:t>
+      </w:r>
+      <w:proofErr w:type="spellEnd"/>
+      <w:r>
+        <w:rPr>
+          <w:rFonts w:ascii="Arial" w:eastAsia="Arial" w:hAnsi="Arial" w:cs="Arial"/>
+          <w:sz w:val="22"/>
+          <w:szCs w:val="22"/>
+        </w:rPr>
+        <w:t xml:space="preserve"> des Benutzer-Controllers sehen. Die Klasse </w:t>
+      </w:r>
+      <w:proofErr w:type="spellStart"/>
       <w:r>
         <w:rPr>
           <w:rFonts w:ascii="Arial" w:eastAsia="Arial" w:hAnsi="Arial" w:cs="Arial"/>
@@ -6963,7 +7369,18 @@
           <w:sz w:val="22"/>
           <w:szCs w:val="22"/>
         </w:rPr>
-        <w:t xml:space="preserve">MyLoginRequest </w:t>
+        <w:t>MyLoginRequest</w:t>
+      </w:r>
+      <w:proofErr w:type="spellEnd"/>
+      <w:r>
+        <w:rPr>
+          <w:rFonts w:ascii="Arial" w:eastAsia="Arial" w:hAnsi="Arial" w:cs="Arial"/>
+          <w:i/>
+          <w:iCs/>
+          <w:sz w:val="22"/>
+          <w:szCs w:val="22"/>
+        </w:rPr>
+        <w:t xml:space="preserve"> </w:t>
       </w:r>
       <w:r>
         <w:rPr>
@@ -7047,11 +7464,345 @@
           <w:rFonts w:ascii="Arial" w:hAnsi="Arial" w:cs="Arial"/>
           <w:b/>
           <w:bCs/>
-          <w:sz w:val="32"/>
-          <w:szCs w:val="32"/>
-        </w:rPr>
-      </w:pPr>
-      <w:r>
+          <w:sz w:val="26"/>
+          <w:szCs w:val="26"/>
+        </w:rPr>
+      </w:pPr>
+      <w:r>
+        <w:rPr>
+          <w:rFonts w:ascii="Arial" w:hAnsi="Arial" w:cs="Arial"/>
+          <w:b/>
+          <w:bCs/>
+          <w:sz w:val="26"/>
+          <w:szCs w:val="26"/>
+        </w:rPr>
+        <w:lastRenderedPageBreak/>
+        <w:t>5.4</w:t>
+      </w:r>
+      <w:r>
+        <w:rPr>
+          <w:rFonts w:ascii="Arial" w:hAnsi="Arial" w:cs="Arial"/>
+          <w:b/>
+          <w:bCs/>
+          <w:sz w:val="26"/>
+          <w:szCs w:val="26"/>
+        </w:rPr>
+        <w:tab/>
+        <w:t xml:space="preserve">Testen der </w:t>
+      </w:r>
+      <w:r>
+        <w:rPr>
+          <w:rFonts w:ascii="Arial" w:hAnsi="Arial" w:cs="Arial"/>
+          <w:b/>
+          <w:bCs/>
+          <w:sz w:val="26"/>
+          <w:szCs w:val="26"/>
+        </w:rPr>
+        <w:t>API</w:t>
+      </w:r>
+    </w:p>
+    <w:p>
+      <w:pPr>
+        <w:spacing w:before="240" w:after="240"/>
+      </w:pPr>
+      <w:r>
+        <w:rPr>
+          <w:rFonts w:ascii="Arial" w:eastAsia="Arial" w:hAnsi="Arial" w:cs="Arial"/>
+          <w:sz w:val="22"/>
+          <w:szCs w:val="22"/>
+        </w:rPr>
+        <w:t>Die API wurde bereits während der Entwicklungsphase mithilfe der Software Postman umfassend getestet, um ihre Funktionalität und Korrektheit sicherzustellen.</w:t>
+      </w:r>
+    </w:p>
+    <w:p>
+      <w:pPr>
+        <w:spacing w:before="240" w:line="360" w:lineRule="auto"/>
+        <w:rPr>
+          <w:rFonts w:ascii="Arial" w:hAnsi="Arial" w:cs="Arial"/>
+          <w:b/>
+          <w:bCs/>
+          <w:sz w:val="26"/>
+          <w:szCs w:val="26"/>
+        </w:rPr>
+      </w:pPr>
+      <w:r>
+        <w:rPr>
+          <w:rFonts w:ascii="Arial" w:hAnsi="Arial" w:cs="Arial"/>
+          <w:b/>
+          <w:bCs/>
+          <w:sz w:val="26"/>
+          <w:szCs w:val="26"/>
+        </w:rPr>
+        <w:t>5.5</w:t>
+      </w:r>
+      <w:r>
+        <w:rPr>
+          <w:rFonts w:ascii="Arial" w:hAnsi="Arial" w:cs="Arial"/>
+          <w:b/>
+          <w:bCs/>
+          <w:sz w:val="26"/>
+          <w:szCs w:val="26"/>
+        </w:rPr>
+        <w:tab/>
+        <w:t>Fehlschläge</w:t>
+      </w:r>
+    </w:p>
+    <w:p>
+      <w:pPr>
+        <w:spacing w:before="240" w:line="360" w:lineRule="auto"/>
+        <w:rPr>
+          <w:rFonts w:ascii="Arial" w:eastAsia="Arial" w:hAnsi="Arial" w:cs="Arial"/>
+          <w:sz w:val="22"/>
+          <w:szCs w:val="22"/>
+        </w:rPr>
+      </w:pPr>
+      <w:r>
+        <w:rPr>
+          <w:rFonts w:ascii="Arial" w:eastAsia="Arial" w:hAnsi="Arial" w:cs="Arial"/>
+          <w:sz w:val="22"/>
+          <w:szCs w:val="22"/>
+        </w:rPr>
+        <w:t xml:space="preserve">Die Kommunikation mit </w:t>
+      </w:r>
+      <w:r>
+        <w:rPr>
+          <w:rFonts w:ascii="Arial" w:eastAsia="Arial" w:hAnsi="Arial" w:cs="Arial"/>
+          <w:sz w:val="22"/>
+          <w:szCs w:val="22"/>
+        </w:rPr>
+        <w:t xml:space="preserve">der </w:t>
+      </w:r>
+      <w:proofErr w:type="spellStart"/>
+      <w:r>
+        <w:rPr>
+          <w:rFonts w:ascii="Arial" w:eastAsia="Arial" w:hAnsi="Arial" w:cs="Arial"/>
+          <w:sz w:val="22"/>
+          <w:szCs w:val="22"/>
+        </w:rPr>
+        <w:t>OpenFoodFacts</w:t>
+      </w:r>
+      <w:proofErr w:type="spellEnd"/>
+      <w:r>
+        <w:rPr>
+          <w:rFonts w:ascii="Arial" w:eastAsia="Arial" w:hAnsi="Arial" w:cs="Arial"/>
+          <w:sz w:val="22"/>
+          <w:szCs w:val="22"/>
+        </w:rPr>
+        <w:t xml:space="preserve"> API </w:t>
+      </w:r>
+      <w:r>
+        <w:rPr>
+          <w:rFonts w:ascii="Arial" w:eastAsia="Arial" w:hAnsi="Arial" w:cs="Arial"/>
+          <w:sz w:val="22"/>
+          <w:szCs w:val="22"/>
+        </w:rPr>
+        <w:t>konnte aufgrund</w:t>
+      </w:r>
+      <w:r>
+        <w:rPr>
+          <w:rFonts w:ascii="Arial" w:eastAsia="Arial" w:hAnsi="Arial" w:cs="Arial"/>
+          <w:sz w:val="22"/>
+          <w:szCs w:val="22"/>
+        </w:rPr>
+        <w:t xml:space="preserve"> </w:t>
+      </w:r>
+      <w:r>
+        <w:rPr>
+          <w:rFonts w:ascii="Arial" w:eastAsia="Arial" w:hAnsi="Arial" w:cs="Arial"/>
+          <w:sz w:val="22"/>
+          <w:szCs w:val="22"/>
+        </w:rPr>
+        <w:t xml:space="preserve">von </w:t>
+      </w:r>
+      <w:r>
+        <w:rPr>
+          <w:rFonts w:ascii="Arial" w:eastAsia="Arial" w:hAnsi="Arial" w:cs="Arial"/>
+          <w:sz w:val="22"/>
+          <w:szCs w:val="22"/>
+        </w:rPr>
+        <w:t xml:space="preserve">Krankheit </w:t>
+      </w:r>
+      <w:r>
+        <w:rPr>
+          <w:rFonts w:ascii="Arial" w:eastAsia="Arial" w:hAnsi="Arial" w:cs="Arial"/>
+          <w:sz w:val="22"/>
+          <w:szCs w:val="22"/>
+        </w:rPr>
+        <w:t xml:space="preserve">leider nicht </w:t>
+      </w:r>
+      <w:r>
+        <w:rPr>
+          <w:rFonts w:ascii="Arial" w:eastAsia="Arial" w:hAnsi="Arial" w:cs="Arial"/>
+          <w:sz w:val="22"/>
+          <w:szCs w:val="22"/>
+        </w:rPr>
+        <w:t xml:space="preserve">mehr </w:t>
+      </w:r>
+      <w:r>
+        <w:rPr>
+          <w:rFonts w:ascii="Arial" w:eastAsia="Arial" w:hAnsi="Arial" w:cs="Arial"/>
+          <w:sz w:val="22"/>
+          <w:szCs w:val="22"/>
+        </w:rPr>
+        <w:t>implementiert werden</w:t>
+      </w:r>
+      <w:r>
+        <w:rPr>
+          <w:rFonts w:ascii="Arial" w:eastAsia="Arial" w:hAnsi="Arial" w:cs="Arial"/>
+          <w:sz w:val="22"/>
+          <w:szCs w:val="22"/>
+        </w:rPr>
+        <w:t>.</w:t>
+      </w:r>
+    </w:p>
+    <w:p>
+      <w:pPr>
+        <w:spacing w:before="240" w:line="360" w:lineRule="auto"/>
+        <w:rPr>
+          <w:rFonts w:ascii="Arial" w:hAnsi="Arial" w:cs="Arial"/>
+          <w:b/>
+          <w:bCs/>
+          <w:sz w:val="26"/>
+          <w:szCs w:val="26"/>
+        </w:rPr>
+      </w:pPr>
+      <w:r>
+        <w:rPr>
+          <w:rFonts w:ascii="Arial" w:hAnsi="Arial" w:cs="Arial"/>
+          <w:b/>
+          <w:bCs/>
+          <w:sz w:val="26"/>
+          <w:szCs w:val="26"/>
+        </w:rPr>
+        <w:t>5.6</w:t>
+      </w:r>
+      <w:r>
+        <w:rPr>
+          <w:rFonts w:ascii="Arial" w:hAnsi="Arial" w:cs="Arial"/>
+          <w:b/>
+          <w:bCs/>
+          <w:sz w:val="26"/>
+          <w:szCs w:val="26"/>
+        </w:rPr>
+        <w:tab/>
+        <w:t>Frontend Programmieren</w:t>
+      </w:r>
+    </w:p>
+    <w:p>
+      <w:pPr>
+        <w:spacing w:before="240" w:line="360" w:lineRule="auto"/>
+        <w:rPr>
+          <w:rFonts w:ascii="Arial" w:eastAsia="Arial" w:hAnsi="Arial" w:cs="Arial"/>
+          <w:sz w:val="22"/>
+          <w:szCs w:val="22"/>
+        </w:rPr>
+      </w:pPr>
+      <w:r>
+        <w:rPr>
+          <w:rFonts w:ascii="Arial" w:eastAsia="Arial" w:hAnsi="Arial" w:cs="Arial"/>
+          <w:sz w:val="22"/>
+          <w:szCs w:val="22"/>
+        </w:rPr>
+        <w:t xml:space="preserve">In der Planungsphase des Projektes wurde diskutiert welche Technologie für die App verwendet werden sollte, dazu haben wir auch eine Nutzwertanalyse erstellt (vgl. 3.1.4 Nutzwertanalyse). Schlussendlich haben wir uns dazu entschieden .NET MAUI </w:t>
+      </w:r>
+      <w:proofErr w:type="spellStart"/>
+      <w:r>
+        <w:rPr>
+          <w:rFonts w:ascii="Arial" w:eastAsia="Arial" w:hAnsi="Arial" w:cs="Arial"/>
+          <w:sz w:val="22"/>
+          <w:szCs w:val="22"/>
+        </w:rPr>
+        <w:t>Blazor</w:t>
+      </w:r>
+      <w:proofErr w:type="spellEnd"/>
+      <w:r>
+        <w:rPr>
+          <w:rFonts w:ascii="Arial" w:eastAsia="Arial" w:hAnsi="Arial" w:cs="Arial"/>
+          <w:sz w:val="22"/>
+          <w:szCs w:val="22"/>
+        </w:rPr>
+        <w:t xml:space="preserve"> </w:t>
+      </w:r>
+      <w:r>
+        <w:rPr>
+          <w:rFonts w:ascii="Arial" w:eastAsia="Arial" w:hAnsi="Arial" w:cs="Arial"/>
+          <w:sz w:val="22"/>
+          <w:szCs w:val="22"/>
+        </w:rPr>
+        <w:t>zu verwenden.</w:t>
+      </w:r>
+    </w:p>
+    <w:p>
+      <w:pPr>
+        <w:spacing w:before="240" w:line="360" w:lineRule="auto"/>
+        <w:rPr>
+          <w:rFonts w:ascii="Arial" w:eastAsia="Arial" w:hAnsi="Arial" w:cs="Arial"/>
+          <w:sz w:val="22"/>
+          <w:szCs w:val="22"/>
+        </w:rPr>
+      </w:pPr>
+      <w:r>
+        <w:rPr>
+          <w:rFonts w:ascii="Arial" w:eastAsia="Arial" w:hAnsi="Arial" w:cs="Arial"/>
+          <w:sz w:val="22"/>
+          <w:szCs w:val="22"/>
+        </w:rPr>
+        <w:t xml:space="preserve">Die Frontend Programmierung begann mit </w:t>
+      </w:r>
+      <w:proofErr w:type="gramStart"/>
+      <w:r>
+        <w:rPr>
+          <w:rFonts w:ascii="Arial" w:eastAsia="Arial" w:hAnsi="Arial" w:cs="Arial"/>
+          <w:sz w:val="22"/>
+          <w:szCs w:val="22"/>
+        </w:rPr>
+        <w:t>dem erstellen</w:t>
+      </w:r>
+      <w:proofErr w:type="gramEnd"/>
+      <w:r>
+        <w:rPr>
+          <w:rFonts w:ascii="Arial" w:eastAsia="Arial" w:hAnsi="Arial" w:cs="Arial"/>
+          <w:sz w:val="22"/>
+          <w:szCs w:val="22"/>
+        </w:rPr>
+        <w:t xml:space="preserve"> der Login Seite, da diese als Standardseite fungiert, wenn es zu Fehlern in der App kommt. </w:t>
+      </w:r>
+      <w:r>
+        <w:rPr>
+          <w:rFonts w:ascii="Arial" w:eastAsia="Arial" w:hAnsi="Arial" w:cs="Arial"/>
+          <w:sz w:val="22"/>
+          <w:szCs w:val="22"/>
+        </w:rPr>
+        <w:t>Weiterführenden Seiten</w:t>
+      </w:r>
+      <w:r>
+        <w:rPr>
+          <w:rFonts w:ascii="Arial" w:eastAsia="Arial" w:hAnsi="Arial" w:cs="Arial"/>
+          <w:sz w:val="22"/>
+          <w:szCs w:val="22"/>
+        </w:rPr>
+        <w:t xml:space="preserve"> </w:t>
+      </w:r>
+      <w:r>
+        <w:rPr>
+          <w:rFonts w:ascii="Arial" w:eastAsia="Arial" w:hAnsi="Arial" w:cs="Arial"/>
+          <w:sz w:val="22"/>
+          <w:szCs w:val="22"/>
+        </w:rPr>
+        <w:t xml:space="preserve">wie z.B. die Startseite oder die Profilseite </w:t>
+      </w:r>
+      <w:r>
+        <w:rPr>
+          <w:rFonts w:ascii="Arial" w:eastAsia="Arial" w:hAnsi="Arial" w:cs="Arial"/>
+          <w:sz w:val="22"/>
+          <w:szCs w:val="22"/>
+        </w:rPr>
+        <w:t xml:space="preserve">wurden danach von einzelnen Teammitgliedern parallel erstellt/entwickelt. </w:t>
+      </w:r>
+    </w:p>
+    <w:p>
+      <w:pPr>
+        <w:spacing w:before="240" w:line="360" w:lineRule="auto"/>
         <w:rPr>
           <w:rFonts w:ascii="Arial" w:hAnsi="Arial" w:cs="Arial"/>
           <w:b/>
@@ -7059,12 +7810,7 @@
           <w:sz w:val="32"/>
           <w:szCs w:val="32"/>
         </w:rPr>
-        <w:lastRenderedPageBreak/>
-        <w:t>5.4</w:t>
-      </w:r>
-      <w:r>
-        <w:tab/>
-      </w:r>
+      </w:pPr>
       <w:r>
         <w:rPr>
           <w:rFonts w:ascii="Arial" w:hAnsi="Arial" w:cs="Arial"/>
@@ -7073,7 +7819,7 @@
           <w:sz w:val="32"/>
           <w:szCs w:val="32"/>
         </w:rPr>
-        <w:t xml:space="preserve">Testen der </w:t>
+        <w:t>6</w:t>
       </w:r>
       <w:r>
         <w:rPr>
@@ -7083,20 +7829,278 @@
           <w:sz w:val="32"/>
           <w:szCs w:val="32"/>
         </w:rPr>
-        <w:t>API</w:t>
-      </w:r>
-    </w:p>
-    <w:p>
-      <w:pPr>
-        <w:spacing w:before="240" w:after="240"/>
-      </w:pPr>
-      <w:r>
-        <w:rPr>
-          <w:rFonts w:ascii="Arial" w:eastAsia="Arial" w:hAnsi="Arial" w:cs="Arial"/>
-          <w:sz w:val="22"/>
-          <w:szCs w:val="22"/>
-        </w:rPr>
-        <w:t>Die API wurde bereits während der Entwicklungsphase mithilfe der Software Postman umfassend getestet, um ihre Funktionalität und Korrektheit sicherzustellen.</w:t>
+        <w:tab/>
+        <w:t>Testen der App</w:t>
+      </w:r>
+    </w:p>
+    <w:p>
+      <w:pPr>
+        <w:spacing w:before="240" w:line="360" w:lineRule="auto"/>
+        <w:rPr>
+          <w:rFonts w:ascii="Arial" w:hAnsi="Arial" w:cs="Arial"/>
+          <w:b/>
+          <w:bCs/>
+          <w:sz w:val="26"/>
+          <w:szCs w:val="26"/>
+        </w:rPr>
+      </w:pPr>
+      <w:r>
+        <w:rPr>
+          <w:rFonts w:ascii="Arial" w:hAnsi="Arial" w:cs="Arial"/>
+          <w:b/>
+          <w:bCs/>
+          <w:sz w:val="26"/>
+          <w:szCs w:val="26"/>
+        </w:rPr>
+        <w:t>6.1</w:t>
+      </w:r>
+      <w:r>
+        <w:rPr>
+          <w:rFonts w:ascii="Arial" w:hAnsi="Arial" w:cs="Arial"/>
+          <w:b/>
+          <w:bCs/>
+          <w:sz w:val="26"/>
+          <w:szCs w:val="26"/>
+        </w:rPr>
+        <w:tab/>
+        <w:t>Test der Anmeldefunktion</w:t>
+      </w:r>
+    </w:p>
+    <w:p>
+      <w:pPr>
+        <w:spacing w:before="240" w:line="360" w:lineRule="auto"/>
+        <w:rPr>
+          <w:rFonts w:ascii="Arial" w:eastAsia="Arial" w:hAnsi="Arial" w:cs="Arial"/>
+          <w:sz w:val="22"/>
+          <w:szCs w:val="22"/>
+        </w:rPr>
+      </w:pPr>
+      <w:r>
+        <w:rPr>
+          <w:rFonts w:ascii="Arial" w:eastAsia="Arial" w:hAnsi="Arial" w:cs="Arial"/>
+          <w:sz w:val="22"/>
+          <w:szCs w:val="22"/>
+        </w:rPr>
+        <w:t xml:space="preserve">Die Login-Funktion wurde während der Entwicklung des Back- und </w:t>
+      </w:r>
+      <w:proofErr w:type="spellStart"/>
+      <w:r>
+        <w:rPr>
+          <w:rFonts w:ascii="Arial" w:eastAsia="Arial" w:hAnsi="Arial" w:cs="Arial"/>
+          <w:sz w:val="22"/>
+          <w:szCs w:val="22"/>
+        </w:rPr>
+        <w:t>Frontends</w:t>
+      </w:r>
+      <w:proofErr w:type="spellEnd"/>
+      <w:r>
+        <w:rPr>
+          <w:rFonts w:ascii="Arial" w:eastAsia="Arial" w:hAnsi="Arial" w:cs="Arial"/>
+          <w:sz w:val="22"/>
+          <w:szCs w:val="22"/>
+        </w:rPr>
+        <w:t xml:space="preserve"> zweimal unabhängig voneinander getestet.</w:t>
+      </w:r>
+      <w:r>
+        <w:rPr>
+          <w:rFonts w:ascii="Arial" w:eastAsia="Arial" w:hAnsi="Arial" w:cs="Arial"/>
+          <w:sz w:val="22"/>
+          <w:szCs w:val="22"/>
+        </w:rPr>
+        <w:t xml:space="preserve"> Im Vorfeld der Entwicklung wurde ein Kommunikationsformat vereinbart (siehe nachfolgende Abbildung).</w:t>
+      </w:r>
+    </w:p>
+    <w:p>
+      <w:pPr>
+        <w:spacing w:before="240" w:line="360" w:lineRule="auto"/>
+        <w:jc w:val="center"/>
+        <w:rPr>
+          <w:rFonts w:ascii="Arial" w:eastAsia="Arial" w:hAnsi="Arial" w:cs="Arial"/>
+          <w:noProof/>
+          <w:sz w:val="22"/>
+          <w:szCs w:val="22"/>
+        </w:rPr>
+      </w:pPr>
+      <w:r>
+        <w:rPr>
+          <w:rFonts w:ascii="Arial" w:eastAsia="Arial" w:hAnsi="Arial" w:cs="Arial"/>
+          <w:noProof/>
+          <w:sz w:val="22"/>
+          <w:szCs w:val="22"/>
+        </w:rPr>
+        <w:pict w14:anchorId="1E2D9689">
+          <v:shape id="Grafik 1" o:spid="_x0000_i1029" type="#_x0000_t75" style="width:176.25pt;height:48.75pt;visibility:visible;mso-wrap-style:square">
+            <v:imagedata r:id="rId13" o:title=""/>
+          </v:shape>
+        </w:pict>
+      </w:r>
+    </w:p>
+    <w:p>
+      <w:pPr>
+        <w:spacing w:before="240" w:line="360" w:lineRule="auto"/>
+        <w:jc w:val="both"/>
+        <w:rPr>
+          <w:rFonts w:ascii="Arial" w:eastAsia="Arial" w:hAnsi="Arial" w:cs="Arial"/>
+          <w:sz w:val="22"/>
+          <w:szCs w:val="22"/>
+        </w:rPr>
+      </w:pPr>
+      <w:r>
+        <w:rPr>
+          <w:rFonts w:ascii="Arial" w:eastAsia="Arial" w:hAnsi="Arial" w:cs="Arial"/>
+          <w:sz w:val="22"/>
+          <w:szCs w:val="22"/>
+        </w:rPr>
+        <w:t xml:space="preserve">In Zukunft ist die Übermittlung des Passwortes in </w:t>
+      </w:r>
+      <w:proofErr w:type="spellStart"/>
+      <w:r>
+        <w:rPr>
+          <w:rFonts w:ascii="Arial" w:eastAsia="Arial" w:hAnsi="Arial" w:cs="Arial"/>
+          <w:sz w:val="22"/>
+          <w:szCs w:val="22"/>
+        </w:rPr>
+        <w:t>gehashter</w:t>
+      </w:r>
+      <w:proofErr w:type="spellEnd"/>
+      <w:r>
+        <w:rPr>
+          <w:rFonts w:ascii="Arial" w:eastAsia="Arial" w:hAnsi="Arial" w:cs="Arial"/>
+          <w:sz w:val="22"/>
+          <w:szCs w:val="22"/>
+        </w:rPr>
+        <w:t xml:space="preserve"> Form </w:t>
+      </w:r>
+      <w:proofErr w:type="gramStart"/>
+      <w:r>
+        <w:rPr>
+          <w:rFonts w:ascii="Arial" w:eastAsia="Arial" w:hAnsi="Arial" w:cs="Arial"/>
+          <w:sz w:val="22"/>
+          <w:szCs w:val="22"/>
+        </w:rPr>
+        <w:t>geplant</w:t>
+      </w:r>
+      <w:proofErr w:type="gramEnd"/>
+      <w:r>
+        <w:rPr>
+          <w:rFonts w:ascii="Arial" w:eastAsia="Arial" w:hAnsi="Arial" w:cs="Arial"/>
+          <w:sz w:val="22"/>
+          <w:szCs w:val="22"/>
+        </w:rPr>
+        <w:t xml:space="preserve"> um die Sicherheit der Userdaten weiter zu erhöhen.</w:t>
+      </w:r>
+    </w:p>
+    <w:p>
+      <w:pPr>
+        <w:pStyle w:val="Default"/>
+        <w:rPr>
+          <w:b/>
+          <w:bCs/>
+          <w:sz w:val="26"/>
+          <w:szCs w:val="26"/>
+        </w:rPr>
+      </w:pPr>
+      <w:r>
+        <w:rPr>
+          <w:rFonts w:eastAsia="Arial"/>
+        </w:rPr>
+        <w:br w:type="page"/>
+      </w:r>
+      <w:r>
+        <w:rPr>
+          <w:b/>
+          <w:bCs/>
+          <w:sz w:val="26"/>
+          <w:szCs w:val="26"/>
+        </w:rPr>
+        <w:lastRenderedPageBreak/>
+        <w:t>6.2</w:t>
+      </w:r>
+      <w:r>
+        <w:rPr>
+          <w:b/>
+          <w:bCs/>
+          <w:sz w:val="26"/>
+          <w:szCs w:val="26"/>
+        </w:rPr>
+        <w:tab/>
+        <w:t>Test der Registrierungsfunktion</w:t>
+      </w:r>
+    </w:p>
+    <w:p>
+      <w:pPr>
+        <w:spacing w:before="240" w:line="360" w:lineRule="auto"/>
+        <w:rPr>
+          <w:rFonts w:ascii="Arial" w:eastAsia="Arial" w:hAnsi="Arial" w:cs="Arial"/>
+          <w:sz w:val="22"/>
+          <w:szCs w:val="22"/>
+        </w:rPr>
+      </w:pPr>
+      <w:r>
+        <w:rPr>
+          <w:rFonts w:ascii="Arial" w:eastAsia="Arial" w:hAnsi="Arial" w:cs="Arial"/>
+          <w:sz w:val="22"/>
+          <w:szCs w:val="22"/>
+        </w:rPr>
+        <w:t xml:space="preserve">Die </w:t>
+      </w:r>
+      <w:r>
+        <w:rPr>
+          <w:rFonts w:ascii="Arial" w:eastAsia="Arial" w:hAnsi="Arial" w:cs="Arial"/>
+          <w:sz w:val="22"/>
+          <w:szCs w:val="22"/>
+        </w:rPr>
+        <w:t>Registrierungsfunktion ähnelt der Login-Funktion in ihrer Funktionsweise. Beim Registrieren eines Benutzers muss hier zusätzlich zu Benutzer</w:t>
+      </w:r>
+      <w:r>
+        <w:rPr>
+          <w:rFonts w:ascii="Arial" w:eastAsia="Arial" w:hAnsi="Arial" w:cs="Arial"/>
+          <w:sz w:val="22"/>
+          <w:szCs w:val="22"/>
+        </w:rPr>
+        <w:t xml:space="preserve">name und Passwort eine einzigartige </w:t>
+      </w:r>
+      <w:proofErr w:type="gramStart"/>
+      <w:r>
+        <w:rPr>
+          <w:rFonts w:ascii="Arial" w:eastAsia="Arial" w:hAnsi="Arial" w:cs="Arial"/>
+          <w:sz w:val="22"/>
+          <w:szCs w:val="22"/>
+        </w:rPr>
+        <w:t>Email</w:t>
+      </w:r>
+      <w:proofErr w:type="gramEnd"/>
+      <w:r>
+        <w:rPr>
+          <w:rFonts w:ascii="Arial" w:eastAsia="Arial" w:hAnsi="Arial" w:cs="Arial"/>
+          <w:sz w:val="22"/>
+          <w:szCs w:val="22"/>
+        </w:rPr>
+        <w:t xml:space="preserve"> vergeben werden. </w:t>
+      </w:r>
+    </w:p>
+    <w:p>
+      <w:pPr>
+        <w:spacing w:before="240" w:line="360" w:lineRule="auto"/>
+        <w:jc w:val="center"/>
+        <w:rPr>
+          <w:rFonts w:ascii="Arial" w:eastAsia="Arial" w:hAnsi="Arial" w:cs="Arial"/>
+          <w:sz w:val="22"/>
+          <w:szCs w:val="22"/>
+        </w:rPr>
+      </w:pPr>
+      <w:r>
+        <w:rPr>
+          <w:rFonts w:ascii="Arial" w:eastAsia="Arial" w:hAnsi="Arial" w:cs="Arial"/>
+          <w:noProof/>
+          <w:sz w:val="22"/>
+          <w:szCs w:val="22"/>
+        </w:rPr>
+        <w:pict w14:anchorId="5378A27D">
+          <v:shape id="_x0000_i1030" type="#_x0000_t75" style="width:177pt;height:59.25pt;visibility:visible;mso-wrap-style:square">
+            <v:imagedata r:id="rId14" o:title=""/>
+          </v:shape>
+        </w:pict>
       </w:r>
     </w:p>
     <w:p>
@@ -7118,10 +8122,7 @@
           <w:sz w:val="32"/>
           <w:szCs w:val="32"/>
         </w:rPr>
-        <w:t>5.5</w:t>
-      </w:r>
-      <w:r>
-        <w:tab/>
+        <w:t>7</w:t>
       </w:r>
       <w:r>
         <w:rPr>
@@ -7131,312 +8132,107 @@
           <w:sz w:val="32"/>
           <w:szCs w:val="32"/>
         </w:rPr>
-        <w:t>Fehlschläge</w:t>
-      </w:r>
-    </w:p>
-    <w:p>
-      <w:pPr>
-        <w:spacing w:before="240" w:line="360" w:lineRule="auto"/>
-        <w:rPr>
-          <w:rFonts w:ascii="Arial" w:eastAsia="Arial" w:hAnsi="Arial" w:cs="Arial"/>
-          <w:sz w:val="22"/>
-          <w:szCs w:val="22"/>
-        </w:rPr>
-      </w:pPr>
-      <w:r>
-        <w:rPr>
-          <w:rFonts w:ascii="Arial" w:eastAsia="Arial" w:hAnsi="Arial" w:cs="Arial"/>
-          <w:sz w:val="22"/>
-          <w:szCs w:val="22"/>
-        </w:rPr>
-        <w:t xml:space="preserve">Die Kommunikation mit </w:t>
-      </w:r>
-      <w:r>
-        <w:rPr>
-          <w:rFonts w:ascii="Arial" w:eastAsia="Arial" w:hAnsi="Arial" w:cs="Arial"/>
-          <w:sz w:val="22"/>
-          <w:szCs w:val="22"/>
-        </w:rPr>
-        <w:t xml:space="preserve">der </w:t>
-      </w:r>
-      <w:r>
-        <w:rPr>
-          <w:rFonts w:ascii="Arial" w:eastAsia="Arial" w:hAnsi="Arial" w:cs="Arial"/>
-          <w:sz w:val="22"/>
-          <w:szCs w:val="22"/>
-        </w:rPr>
-        <w:t xml:space="preserve">OpenFoodFacts API </w:t>
-      </w:r>
-      <w:r>
-        <w:rPr>
-          <w:rFonts w:ascii="Arial" w:eastAsia="Arial" w:hAnsi="Arial" w:cs="Arial"/>
-          <w:sz w:val="22"/>
-          <w:szCs w:val="22"/>
-        </w:rPr>
-        <w:t>konnte aufgrund</w:t>
-      </w:r>
-      <w:r>
-        <w:rPr>
-          <w:rFonts w:ascii="Arial" w:eastAsia="Arial" w:hAnsi="Arial" w:cs="Arial"/>
-          <w:sz w:val="22"/>
-          <w:szCs w:val="22"/>
-        </w:rPr>
-        <w:t xml:space="preserve"> </w:t>
-      </w:r>
-      <w:r>
-        <w:rPr>
-          <w:rFonts w:ascii="Arial" w:eastAsia="Arial" w:hAnsi="Arial" w:cs="Arial"/>
-          <w:sz w:val="22"/>
-          <w:szCs w:val="22"/>
-        </w:rPr>
-        <w:t xml:space="preserve">von </w:t>
-      </w:r>
-      <w:r>
-        <w:rPr>
-          <w:rFonts w:ascii="Arial" w:eastAsia="Arial" w:hAnsi="Arial" w:cs="Arial"/>
-          <w:sz w:val="22"/>
-          <w:szCs w:val="22"/>
-        </w:rPr>
-        <w:t xml:space="preserve">Krankheit </w:t>
-      </w:r>
-      <w:r>
-        <w:rPr>
-          <w:rFonts w:ascii="Arial" w:eastAsia="Arial" w:hAnsi="Arial" w:cs="Arial"/>
-          <w:sz w:val="22"/>
-          <w:szCs w:val="22"/>
-        </w:rPr>
-        <w:t xml:space="preserve">leider nicht </w:t>
-      </w:r>
-      <w:r>
-        <w:rPr>
-          <w:rFonts w:ascii="Arial" w:eastAsia="Arial" w:hAnsi="Arial" w:cs="Arial"/>
-          <w:sz w:val="22"/>
-          <w:szCs w:val="22"/>
-        </w:rPr>
-        <w:t xml:space="preserve">mehr </w:t>
-      </w:r>
-      <w:r>
-        <w:rPr>
-          <w:rFonts w:ascii="Arial" w:eastAsia="Arial" w:hAnsi="Arial" w:cs="Arial"/>
-          <w:sz w:val="22"/>
-          <w:szCs w:val="22"/>
-        </w:rPr>
-        <w:t>implementiert werden</w:t>
-      </w:r>
-      <w:r>
-        <w:rPr>
-          <w:rFonts w:ascii="Arial" w:eastAsia="Arial" w:hAnsi="Arial" w:cs="Arial"/>
-          <w:sz w:val="22"/>
-          <w:szCs w:val="22"/>
-        </w:rPr>
-        <w:t>.</w:t>
-      </w:r>
-    </w:p>
-    <w:p>
-      <w:pPr>
-        <w:spacing w:before="240" w:line="360" w:lineRule="auto"/>
-        <w:rPr>
-          <w:rFonts w:ascii="Arial" w:hAnsi="Arial" w:cs="Arial"/>
-          <w:b/>
-          <w:bCs/>
-          <w:sz w:val="32"/>
-          <w:szCs w:val="32"/>
-        </w:rPr>
-      </w:pPr>
-      <w:r>
-        <w:rPr>
-          <w:rFonts w:ascii="Arial" w:hAnsi="Arial" w:cs="Arial"/>
-          <w:b/>
-          <w:bCs/>
-          <w:sz w:val="32"/>
-          <w:szCs w:val="32"/>
-        </w:rPr>
-        <w:t>5.6</w:t>
-      </w:r>
-      <w:r>
-        <w:rPr>
-          <w:rFonts w:ascii="Arial" w:hAnsi="Arial" w:cs="Arial"/>
-          <w:b/>
-          <w:bCs/>
-          <w:sz w:val="32"/>
-          <w:szCs w:val="32"/>
-        </w:rPr>
-        <w:tab/>
-        <w:t>Frontend Programmieren</w:t>
-      </w:r>
-    </w:p>
-    <w:p>
-      <w:pPr>
-        <w:spacing w:before="240" w:line="360" w:lineRule="auto"/>
-        <w:rPr>
-          <w:rFonts w:ascii="Arial" w:hAnsi="Arial" w:cs="Arial"/>
-          <w:b/>
-          <w:bCs/>
-          <w:sz w:val="32"/>
-          <w:szCs w:val="32"/>
-        </w:rPr>
-      </w:pPr>
-      <w:r>
-        <w:rPr>
-          <w:rFonts w:ascii="Arial" w:hAnsi="Arial" w:cs="Arial"/>
-          <w:b/>
-          <w:bCs/>
-          <w:sz w:val="32"/>
-          <w:szCs w:val="32"/>
-        </w:rPr>
-        <w:t>5.7</w:t>
-      </w:r>
-      <w:r>
-        <w:rPr>
-          <w:rFonts w:ascii="Arial" w:hAnsi="Arial" w:cs="Arial"/>
-          <w:b/>
-          <w:bCs/>
-          <w:sz w:val="32"/>
-          <w:szCs w:val="32"/>
-        </w:rPr>
-        <w:tab/>
-        <w:t>Frontend mit Backend verbinden</w:t>
-      </w:r>
-    </w:p>
-    <w:p>
-      <w:pPr>
-        <w:spacing w:before="240" w:line="360" w:lineRule="auto"/>
-        <w:rPr>
-          <w:rFonts w:ascii="Arial" w:hAnsi="Arial" w:cs="Arial"/>
-          <w:b/>
-          <w:bCs/>
-          <w:sz w:val="32"/>
-          <w:szCs w:val="32"/>
-        </w:rPr>
-      </w:pPr>
-      <w:r>
-        <w:rPr>
-          <w:rFonts w:ascii="Arial" w:hAnsi="Arial" w:cs="Arial"/>
-          <w:b/>
-          <w:bCs/>
-          <w:sz w:val="32"/>
-          <w:szCs w:val="32"/>
-        </w:rPr>
-        <w:t>6</w:t>
-      </w:r>
-      <w:r>
-        <w:rPr>
-          <w:rFonts w:ascii="Arial" w:hAnsi="Arial" w:cs="Arial"/>
-          <w:b/>
-          <w:bCs/>
-          <w:sz w:val="32"/>
-          <w:szCs w:val="32"/>
-        </w:rPr>
-        <w:tab/>
-        <w:t>Testen der App</w:t>
-      </w:r>
-    </w:p>
-    <w:p>
-      <w:pPr>
-        <w:spacing w:before="240" w:line="360" w:lineRule="auto"/>
-        <w:rPr>
-          <w:rFonts w:ascii="Arial" w:hAnsi="Arial" w:cs="Arial"/>
-          <w:b/>
-          <w:bCs/>
-          <w:sz w:val="32"/>
-          <w:szCs w:val="32"/>
-        </w:rPr>
-      </w:pPr>
-      <w:r>
-        <w:rPr>
-          <w:rFonts w:ascii="Arial" w:hAnsi="Arial" w:cs="Arial"/>
-          <w:b/>
-          <w:bCs/>
-          <w:sz w:val="32"/>
-          <w:szCs w:val="32"/>
-        </w:rPr>
-        <w:t>6.1</w:t>
-      </w:r>
-      <w:r>
-        <w:rPr>
-          <w:rFonts w:ascii="Arial" w:hAnsi="Arial" w:cs="Arial"/>
-          <w:b/>
-          <w:bCs/>
-          <w:sz w:val="32"/>
-          <w:szCs w:val="32"/>
-        </w:rPr>
-        <w:tab/>
-        <w:t>Test der Anmeldefunktion</w:t>
-      </w:r>
-    </w:p>
-    <w:p>
-      <w:pPr>
-        <w:spacing w:before="240" w:line="360" w:lineRule="auto"/>
-        <w:rPr>
-          <w:rFonts w:ascii="Arial" w:hAnsi="Arial" w:cs="Arial"/>
-          <w:b/>
-          <w:bCs/>
-          <w:sz w:val="32"/>
-          <w:szCs w:val="32"/>
-        </w:rPr>
-      </w:pPr>
-      <w:r>
-        <w:rPr>
-          <w:rFonts w:ascii="Arial" w:hAnsi="Arial" w:cs="Arial"/>
-          <w:b/>
-          <w:bCs/>
-          <w:sz w:val="32"/>
-          <w:szCs w:val="32"/>
-        </w:rPr>
-        <w:t>6.2</w:t>
-      </w:r>
-      <w:r>
-        <w:rPr>
-          <w:rFonts w:ascii="Arial" w:hAnsi="Arial" w:cs="Arial"/>
-          <w:b/>
-          <w:bCs/>
-          <w:sz w:val="32"/>
-          <w:szCs w:val="32"/>
-        </w:rPr>
-        <w:tab/>
-        <w:t>Test der Registrierungsfunktion</w:t>
-      </w:r>
-    </w:p>
-    <w:p>
-      <w:pPr>
-        <w:spacing w:before="240" w:line="360" w:lineRule="auto"/>
-        <w:rPr>
-          <w:rFonts w:ascii="Arial" w:hAnsi="Arial" w:cs="Arial"/>
-          <w:b/>
-          <w:bCs/>
-          <w:sz w:val="32"/>
-          <w:szCs w:val="32"/>
-        </w:rPr>
-      </w:pPr>
-      <w:r>
-        <w:rPr>
-          <w:rFonts w:ascii="Arial" w:hAnsi="Arial" w:cs="Arial"/>
-          <w:b/>
-          <w:bCs/>
-          <w:sz w:val="32"/>
-          <w:szCs w:val="32"/>
-        </w:rPr>
-        <w:t>7</w:t>
-      </w:r>
-      <w:r>
-        <w:rPr>
-          <w:rFonts w:ascii="Arial" w:hAnsi="Arial" w:cs="Arial"/>
-          <w:b/>
-          <w:bCs/>
-          <w:sz w:val="32"/>
-          <w:szCs w:val="32"/>
-        </w:rPr>
         <w:tab/>
         <w:t>Projektreflexion</w:t>
       </w:r>
     </w:p>
+    <w:p>
+      <w:pPr>
+        <w:spacing w:before="240" w:line="360" w:lineRule="auto"/>
+        <w:rPr>
+          <w:rFonts w:ascii="Arial" w:eastAsia="Arial" w:hAnsi="Arial" w:cs="Arial"/>
+          <w:sz w:val="22"/>
+          <w:szCs w:val="22"/>
+        </w:rPr>
+      </w:pPr>
+      <w:r>
+        <w:rPr>
+          <w:rFonts w:ascii="Arial" w:eastAsia="Arial" w:hAnsi="Arial" w:cs="Arial"/>
+          <w:sz w:val="22"/>
+          <w:szCs w:val="22"/>
+        </w:rPr>
+        <w:t xml:space="preserve">Die Planung des Projektes innerhalb des Projektteams verlief gut allerdings war der selbstgesteckte Zeitplan etwas zu gering bemessen. Die Zeitplanung wurde durch Abstimmung innerhalb des Teams festgelegt anschließend haben wir einen Projektstrukturplan und einen Netzplan erstellt (siehe Anhang…………). Der erste Schritt der Projektdurchführung war </w:t>
+      </w:r>
+      <w:r>
+        <w:rPr>
+          <w:rFonts w:ascii="Arial" w:eastAsia="Arial" w:hAnsi="Arial" w:cs="Arial"/>
+          <w:sz w:val="22"/>
+          <w:szCs w:val="22"/>
+        </w:rPr>
+        <w:t>das Erstellen</w:t>
+      </w:r>
+      <w:r>
+        <w:rPr>
+          <w:rFonts w:ascii="Arial" w:eastAsia="Arial" w:hAnsi="Arial" w:cs="Arial"/>
+          <w:sz w:val="22"/>
+          <w:szCs w:val="22"/>
+        </w:rPr>
+        <w:t xml:space="preserve"> der Mockups </w:t>
+      </w:r>
+      <w:r>
+        <w:rPr>
+          <w:rFonts w:ascii="Arial" w:eastAsia="Arial" w:hAnsi="Arial" w:cs="Arial"/>
+          <w:sz w:val="22"/>
+          <w:szCs w:val="22"/>
+        </w:rPr>
+        <w:t xml:space="preserve">hier haben wir festgestellt das ein Teammitglied sich bereist mit der Erstellung des Backends befassen </w:t>
+      </w:r>
+      <w:r>
+        <w:rPr>
+          <w:rFonts w:ascii="Arial" w:eastAsia="Arial" w:hAnsi="Arial" w:cs="Arial"/>
+          <w:sz w:val="22"/>
+          <w:szCs w:val="22"/>
+        </w:rPr>
+        <w:t>konnte,</w:t>
+      </w:r>
+      <w:r>
+        <w:rPr>
+          <w:rFonts w:ascii="Arial" w:eastAsia="Arial" w:hAnsi="Arial" w:cs="Arial"/>
+          <w:sz w:val="22"/>
+          <w:szCs w:val="22"/>
+        </w:rPr>
+        <w:t xml:space="preserve"> ohne den Erstellungsprozess zu verlangsamen. Für die Durchführungsphase hat sich das Projektteam in zwei kleinere Teams unterteilt (Frontend, Backend). Die Aufteilung in zwei Teams hat sehr gut funktioniert da </w:t>
+      </w:r>
+      <w:r>
+        <w:rPr>
+          <w:rFonts w:ascii="Arial" w:eastAsia="Arial" w:hAnsi="Arial" w:cs="Arial"/>
+          <w:sz w:val="22"/>
+          <w:szCs w:val="22"/>
+        </w:rPr>
+        <w:t xml:space="preserve">das Frontend Team bereits viele Funktionen des Backends benutzen konnte, obwohl die Entwicklung noch nicht abgeschlossen war. Aufgrund eines Komplettausfalls des gesamten Teams in der zweiten Hälfte des Projektes konnten wir nicht alle geplanten Funktionen im Projektzeitraum entwickeln. Durch eine außerplanmäßige Verlängerung des Projektzeitraumes konnte dennoch ein vorzeigbares Produkt entwickelt werden. Abschließend lässt sich sagen das die geplanten Funktionen unsere individuellen Fähigkeiten entsprechen und </w:t>
+      </w:r>
+      <w:r>
+        <w:rPr>
+          <w:rFonts w:ascii="Arial" w:eastAsia="Arial" w:hAnsi="Arial" w:cs="Arial"/>
+          <w:sz w:val="22"/>
+          <w:szCs w:val="22"/>
+        </w:rPr>
+        <w:t>die Implementierung aller Funktionen bei ausreichender Zeit möglich gewesen wäre</w:t>
+      </w:r>
+      <w:r>
+        <w:rPr>
+          <w:rFonts w:ascii="Arial" w:eastAsia="Arial" w:hAnsi="Arial" w:cs="Arial"/>
+          <w:sz w:val="22"/>
+          <w:szCs w:val="22"/>
+        </w:rPr>
+        <w:t>n</w:t>
+      </w:r>
+      <w:r>
+        <w:rPr>
+          <w:rFonts w:ascii="Arial" w:eastAsia="Arial" w:hAnsi="Arial" w:cs="Arial"/>
+          <w:sz w:val="22"/>
+          <w:szCs w:val="22"/>
+        </w:rPr>
+        <w:t>.</w:t>
+      </w:r>
+    </w:p>
     <w:sectPr>
-      <w:headerReference w:type="even" r:id="rId13"/>
-      <w:headerReference w:type="default" r:id="rId14"/>
-      <w:footerReference w:type="even" r:id="rId15"/>
-      <w:footerReference w:type="default" r:id="rId16"/>
-      <w:headerReference w:type="first" r:id="rId17"/>
-      <w:footerReference w:type="first" r:id="rId18"/>
+      <w:headerReference w:type="even" r:id="rId15"/>
+      <w:headerReference w:type="default" r:id="rId16"/>
+      <w:footerReference w:type="even" r:id="rId17"/>
+      <w:footerReference w:type="default" r:id="rId18"/>
+      <w:headerReference w:type="first" r:id="rId19"/>
+      <w:footerReference w:type="first" r:id="rId20"/>
       <w:pgSz w:w="11906" w:h="16838"/>
       <w:pgMar w:top="1418" w:right="1134" w:bottom="1418" w:left="1418" w:header="720" w:footer="720" w:gutter="0"/>
       <w:cols w:space="720"/>
@@ -7524,7 +8320,7 @@
           <v:stroke joinstyle="miter"/>
           <v:path gradientshapeok="t" o:connecttype="rect"/>
         </v:shapetype>
-        <v:shape id="_x0000_s1027" type="#_x0000_t202" style="position:absolute;margin-left:326.95pt;margin-top:.05pt;width:11.1pt;height:11.95pt;z-index:2;mso-wrap-distance-left:0;mso-wrap-distance-right:0;mso-position-horizontal:right;mso-position-horizontal-relative:page" stroked="f">
+        <v:shape id="_x0000_s1027" type="#_x0000_t202" style="position:absolute;margin-left:286.85pt;margin-top:.05pt;width:11.1pt;height:11.95pt;z-index:2;mso-wrap-distance-left:0;mso-wrap-distance-right:0;mso-position-horizontal:right;mso-position-horizontal-relative:page" stroked="f">
           <v:fill opacity="0" color2="black"/>
           <v:textbox inset="0,0,0,0">
             <w:txbxContent>
@@ -7623,7 +8419,7 @@
           <v:stroke joinstyle="miter"/>
           <v:path gradientshapeok="t" o:connecttype="rect"/>
         </v:shapetype>
-        <v:shape id="_x0000_s1026" type="#_x0000_t202" style="position:absolute;left:0;text-align:left;margin-left:326.95pt;margin-top:.05pt;width:11.1pt;height:11.95pt;z-index:1;mso-wrap-distance-left:0;mso-wrap-distance-right:0;mso-position-horizontal:right;mso-position-horizontal-relative:page" stroked="f">
+        <v:shape id="_x0000_s1026" type="#_x0000_t202" style="position:absolute;left:0;text-align:left;margin-left:286.85pt;margin-top:.05pt;width:11.1pt;height:11.95pt;z-index:1;mso-wrap-distance-left:0;mso-wrap-distance-right:0;mso-position-horizontal:right;mso-position-horizontal-relative:page" stroked="f">
           <v:fill opacity="0" color2="black"/>
           <v:textbox inset="0,0,0,0">
             <w:txbxContent>

</xml_diff>